<commit_message>
Actualización doc y rmd
- Actualización de varios puntos Word
- Reordenación puntos rmd
- Aplicación de test Fligner-Killeen
- Actualización datos vacíos en Age
</commit_message>
<xml_diff>
--- a/Práctica 2.docx
+++ b/Práctica 2.docx
@@ -3,13 +3,1260 @@
 <w:document xmlns:wpc="http://schemas.microsoft.com/office/word/2010/wordprocessingCanvas" xmlns:cx="http://schemas.microsoft.com/office/drawing/2014/chartex" xmlns:cx1="http://schemas.microsoft.com/office/drawing/2015/9/8/chartex" xmlns:cx2="http://schemas.microsoft.com/office/drawing/2015/10/21/chartex" xmlns:cx3="http://schemas.microsoft.com/office/drawing/2016/5/9/chartex" xmlns:cx4="http://schemas.microsoft.com/office/drawing/2016/5/10/chartex" xmlns:cx5="http://schemas.microsoft.com/office/drawing/2016/5/11/chartex" xmlns:cx6="http://schemas.microsoft.com/office/drawing/2016/5/12/chartex" xmlns:cx7="http://schemas.microsoft.com/office/drawing/2016/5/13/chartex" xmlns:cx8="http://schemas.microsoft.com/office/drawing/2016/5/14/chartex" xmlns:mc="http://schemas.openxmlformats.org/markup-compatibility/2006" xmlns:aink="http://schemas.microsoft.com/office/drawing/2016/ink" xmlns:am3d="http://schemas.microsoft.com/office/drawing/2017/model3d" xmlns:o="urn:schemas-microsoft-com:office:office" xmlns:r="http://schemas.openxmlformats.org/officeDocument/2006/relationships" xmlns:m="http://schemas.openxmlformats.org/officeDocument/2006/math" xmlns:v="urn:schemas-microsoft-com:vml" xmlns:wp14="http://schemas.microsoft.com/office/word/2010/wordprocessingDrawing" xmlns:wp="http://schemas.openxmlformats.org/drawingml/2006/wordprocessingDrawing" xmlns:w10="urn:schemas-microsoft-com:office:word" xmlns:w="http://schemas.openxmlformats.org/wordprocessingml/2006/main" xmlns:w14="http://schemas.microsoft.com/office/word/2010/wordml" xmlns:w15="http://schemas.microsoft.com/office/word/2012/wordml" xmlns:w16cex="http://schemas.microsoft.com/office/word/2018/wordml/cex" xmlns:w16cid="http://schemas.microsoft.com/office/word/2016/wordml/cid" xmlns:w16="http://schemas.microsoft.com/office/word/2018/wordml" xmlns:w16sdtdh="http://schemas.microsoft.com/office/word/2020/wordml/sdtdatahash" xmlns:w16se="http://schemas.microsoft.com/office/word/2015/wordml/symex" xmlns:wpg="http://schemas.microsoft.com/office/word/2010/wordprocessingGroup" xmlns:wpi="http://schemas.microsoft.com/office/word/2010/wordprocessingInk" xmlns:wne="http://schemas.microsoft.com/office/word/2006/wordml" xmlns:wps="http://schemas.microsoft.com/office/word/2010/wordprocessingShape" mc:Ignorable="w14 w15 w16se w16cid w16 w16cex w16sdtdh wp14">
   <w:body>
     <w:p>
-      <w:r>
+      <w:pPr>
+        <w:ind w:left="360" w:hanging="360"/>
+        <w:rPr>
+          <w:rFonts w:asciiTheme="majorHAnsi" w:hAnsiTheme="majorHAnsi" w:cstheme="majorHAnsi"/>
+          <w:color w:val="2F5496" w:themeColor="accent1" w:themeShade="BF"/>
+          <w:sz w:val="44"/>
+          <w:szCs w:val="44"/>
+        </w:rPr>
+      </w:pPr>
+      <w:r>
+        <w:rPr>
+          <w:rFonts w:asciiTheme="majorHAnsi" w:hAnsiTheme="majorHAnsi" w:cstheme="majorHAnsi"/>
+          <w:color w:val="2F5496" w:themeColor="accent1" w:themeShade="BF"/>
+          <w:sz w:val="44"/>
+          <w:szCs w:val="44"/>
+        </w:rPr>
+        <w:t>Tipología y ciclo de vida de los datos</w:t>
+      </w:r>
+    </w:p>
+    <w:p>
+      <w:pPr>
+        <w:ind w:left="360" w:hanging="360"/>
+        <w:rPr>
+          <w:rFonts w:asciiTheme="majorHAnsi" w:hAnsiTheme="majorHAnsi" w:cstheme="majorHAnsi"/>
+          <w:color w:val="2F5496" w:themeColor="accent1" w:themeShade="BF"/>
+          <w:sz w:val="32"/>
+          <w:szCs w:val="32"/>
+        </w:rPr>
+      </w:pPr>
+    </w:p>
+    <w:p>
+      <w:pPr>
+        <w:ind w:left="360" w:hanging="360"/>
+        <w:rPr>
+          <w:rFonts w:asciiTheme="majorHAnsi" w:hAnsiTheme="majorHAnsi" w:cstheme="majorHAnsi"/>
+          <w:color w:val="2F5496" w:themeColor="accent1" w:themeShade="BF"/>
+          <w:sz w:val="28"/>
+          <w:szCs w:val="28"/>
+        </w:rPr>
+      </w:pPr>
+      <w:r>
+        <w:rPr>
+          <w:rFonts w:asciiTheme="majorHAnsi" w:hAnsiTheme="majorHAnsi" w:cstheme="majorHAnsi"/>
+          <w:color w:val="2F5496" w:themeColor="accent1" w:themeShade="BF"/>
+          <w:sz w:val="28"/>
+          <w:szCs w:val="28"/>
+        </w:rPr>
+        <w:t xml:space="preserve">Práctica </w:t>
+      </w:r>
+      <w:r>
+        <w:rPr>
+          <w:rFonts w:asciiTheme="majorHAnsi" w:hAnsiTheme="majorHAnsi" w:cstheme="majorHAnsi"/>
+          <w:color w:val="2F5496" w:themeColor="accent1" w:themeShade="BF"/>
+          <w:sz w:val="28"/>
+          <w:szCs w:val="28"/>
+        </w:rPr>
+        <w:t>2</w:t>
+      </w:r>
+      <w:r>
+        <w:rPr>
+          <w:rFonts w:asciiTheme="majorHAnsi" w:hAnsiTheme="majorHAnsi" w:cstheme="majorHAnsi"/>
+          <w:color w:val="2F5496" w:themeColor="accent1" w:themeShade="BF"/>
+          <w:sz w:val="28"/>
+          <w:szCs w:val="28"/>
+        </w:rPr>
+        <w:t xml:space="preserve">: </w:t>
+      </w:r>
+      <w:r>
+        <w:rPr>
+          <w:rFonts w:asciiTheme="majorHAnsi" w:hAnsiTheme="majorHAnsi" w:cstheme="majorHAnsi"/>
+          <w:color w:val="2F5496" w:themeColor="accent1" w:themeShade="BF"/>
+          <w:sz w:val="28"/>
+          <w:szCs w:val="28"/>
+        </w:rPr>
+        <w:t>Limpieza y análisis de datos</w:t>
+      </w:r>
+    </w:p>
+    <w:p>
+      <w:pPr>
+        <w:ind w:left="360" w:hanging="360"/>
+        <w:rPr>
+          <w:rFonts w:asciiTheme="majorHAnsi" w:hAnsiTheme="majorHAnsi" w:cstheme="majorHAnsi"/>
+          <w:color w:val="2F5496" w:themeColor="accent1" w:themeShade="BF"/>
+          <w:sz w:val="32"/>
+          <w:szCs w:val="32"/>
+        </w:rPr>
+      </w:pPr>
+      <w:r>
+        <w:rPr>
+          <w:rFonts w:asciiTheme="majorHAnsi" w:hAnsiTheme="majorHAnsi" w:cstheme="majorHAnsi"/>
+          <w:color w:val="2F5496" w:themeColor="accent1" w:themeShade="BF"/>
+          <w:sz w:val="28"/>
+          <w:szCs w:val="28"/>
+        </w:rPr>
+        <w:t>Titanic</w:t>
+      </w:r>
+    </w:p>
+    <w:p>
+      <w:pPr>
+        <w:ind w:left="360" w:hanging="360"/>
+        <w:rPr>
+          <w:rFonts w:asciiTheme="majorHAnsi" w:hAnsiTheme="majorHAnsi" w:cstheme="majorHAnsi"/>
+          <w:color w:val="2F5496" w:themeColor="accent1" w:themeShade="BF"/>
+          <w:sz w:val="32"/>
+          <w:szCs w:val="32"/>
+        </w:rPr>
+      </w:pPr>
+    </w:p>
+    <w:p>
+      <w:pPr>
+        <w:spacing w:after="0"/>
+        <w:ind w:left="354" w:hanging="357"/>
+        <w:rPr>
+          <w:rFonts w:asciiTheme="majorHAnsi" w:hAnsiTheme="majorHAnsi" w:cstheme="majorHAnsi"/>
+          <w:sz w:val="28"/>
+          <w:szCs w:val="28"/>
+        </w:rPr>
+      </w:pPr>
+      <w:r>
+        <w:rPr>
+          <w:rFonts w:asciiTheme="majorHAnsi" w:hAnsiTheme="majorHAnsi" w:cstheme="majorHAnsi"/>
+          <w:color w:val="2F5496" w:themeColor="accent1" w:themeShade="BF"/>
+          <w:sz w:val="28"/>
+          <w:szCs w:val="28"/>
+        </w:rPr>
+        <w:t>Alumnos:</w:t>
+      </w:r>
+      <w:r>
+        <w:rPr>
+          <w:rFonts w:asciiTheme="majorHAnsi" w:hAnsiTheme="majorHAnsi" w:cstheme="majorHAnsi"/>
+          <w:color w:val="4472C4" w:themeColor="accent1"/>
+          <w:sz w:val="28"/>
+          <w:szCs w:val="28"/>
+        </w:rPr>
+        <w:t xml:space="preserve"> </w:t>
+      </w:r>
+      <w:r>
+        <w:rPr>
+          <w:rFonts w:asciiTheme="majorHAnsi" w:hAnsiTheme="majorHAnsi" w:cstheme="majorHAnsi"/>
+          <w:color w:val="4472C4" w:themeColor="accent1"/>
+          <w:sz w:val="28"/>
+          <w:szCs w:val="28"/>
+        </w:rPr>
+        <w:tab/>
+      </w:r>
+      <w:r>
+        <w:rPr>
+          <w:rFonts w:asciiTheme="majorHAnsi" w:hAnsiTheme="majorHAnsi" w:cstheme="majorHAnsi"/>
+          <w:sz w:val="28"/>
+          <w:szCs w:val="28"/>
+        </w:rPr>
+        <w:t>Alberto Sánchez Mazarro</w:t>
+      </w:r>
+    </w:p>
+    <w:p>
+      <w:pPr>
+        <w:ind w:left="360" w:hanging="360"/>
+        <w:rPr>
+          <w:rFonts w:asciiTheme="majorHAnsi" w:hAnsiTheme="majorHAnsi" w:cstheme="majorHAnsi"/>
+          <w:sz w:val="28"/>
+          <w:szCs w:val="28"/>
+        </w:rPr>
+      </w:pPr>
+      <w:r>
+        <w:rPr>
+          <w:rFonts w:asciiTheme="majorHAnsi" w:hAnsiTheme="majorHAnsi" w:cstheme="majorHAnsi"/>
+          <w:sz w:val="28"/>
+          <w:szCs w:val="28"/>
+        </w:rPr>
+        <w:tab/>
+      </w:r>
+      <w:r>
+        <w:rPr>
+          <w:rFonts w:asciiTheme="majorHAnsi" w:hAnsiTheme="majorHAnsi" w:cstheme="majorHAnsi"/>
+          <w:sz w:val="28"/>
+          <w:szCs w:val="28"/>
+        </w:rPr>
+        <w:tab/>
+      </w:r>
+      <w:r>
+        <w:rPr>
+          <w:rFonts w:asciiTheme="majorHAnsi" w:hAnsiTheme="majorHAnsi" w:cstheme="majorHAnsi"/>
+          <w:sz w:val="28"/>
+          <w:szCs w:val="28"/>
+        </w:rPr>
+        <w:tab/>
+      </w:r>
+      <w:r>
+        <w:rPr>
+          <w:rFonts w:asciiTheme="majorHAnsi" w:hAnsiTheme="majorHAnsi" w:cstheme="majorHAnsi"/>
+          <w:sz w:val="28"/>
+          <w:szCs w:val="28"/>
+        </w:rPr>
+        <w:t>Sergio Romero Córdoba</w:t>
+      </w:r>
+    </w:p>
+    <w:p/>
+    <w:p/>
+    <w:p/>
+    <w:p/>
+    <w:sdt>
+      <w:sdtPr>
+        <w:rPr>
+          <w:lang w:val="es-ES"/>
+        </w:rPr>
+        <w:id w:val="-1849711875"/>
+        <w:docPartObj>
+          <w:docPartGallery w:val="Table of Contents"/>
+          <w:docPartUnique/>
+        </w:docPartObj>
+      </w:sdtPr>
+      <w:sdtEndPr>
+        <w:rPr>
+          <w:rFonts w:asciiTheme="minorHAnsi" w:eastAsiaTheme="minorHAnsi" w:hAnsiTheme="minorHAnsi" w:cstheme="minorBidi"/>
+          <w:b/>
+          <w:bCs/>
+          <w:color w:val="auto"/>
+          <w:sz w:val="22"/>
+          <w:szCs w:val="22"/>
+          <w:lang w:eastAsia="en-US"/>
+        </w:rPr>
+      </w:sdtEndPr>
+      <w:sdtContent>
+        <w:p>
+          <w:pPr>
+            <w:pStyle w:val="TtuloTDC"/>
+          </w:pPr>
+          <w:r>
+            <w:rPr>
+              <w:lang w:val="es-ES"/>
+            </w:rPr>
+            <w:t>Índice</w:t>
+          </w:r>
+        </w:p>
+        <w:p>
+          <w:pPr>
+            <w:pStyle w:val="TDC1"/>
+            <w:tabs>
+              <w:tab w:val="right" w:leader="dot" w:pos="8494"/>
+            </w:tabs>
+            <w:rPr>
+              <w:rFonts w:eastAsiaTheme="minorEastAsia"/>
+              <w:noProof/>
+              <w:lang w:val="en-GB" w:eastAsia="en-GB"/>
+            </w:rPr>
+          </w:pPr>
+          <w:r>
+            <w:fldChar w:fldCharType="begin"/>
+          </w:r>
+          <w:r>
+            <w:instrText xml:space="preserve"> TOC \o "1-3" \h \z \u </w:instrText>
+          </w:r>
+          <w:r>
+            <w:fldChar w:fldCharType="separate"/>
+          </w:r>
+          <w:hyperlink w:anchor="_Toc91092019" w:history="1">
+            <w:r>
+              <w:rPr>
+                <w:rStyle w:val="Hipervnculo"/>
+                <w:noProof/>
+              </w:rPr>
+              <w:t>1. Descripción del dataset.</w:t>
+            </w:r>
+            <w:r>
+              <w:rPr>
+                <w:noProof/>
+                <w:webHidden/>
+              </w:rPr>
+              <w:tab/>
+            </w:r>
+            <w:r>
+              <w:rPr>
+                <w:noProof/>
+                <w:webHidden/>
+              </w:rPr>
+              <w:fldChar w:fldCharType="begin"/>
+            </w:r>
+            <w:r>
+              <w:rPr>
+                <w:noProof/>
+                <w:webHidden/>
+              </w:rPr>
+              <w:instrText xml:space="preserve"> PAGEREF _Toc91092019 \h </w:instrText>
+            </w:r>
+            <w:r>
+              <w:rPr>
+                <w:noProof/>
+                <w:webHidden/>
+              </w:rPr>
+            </w:r>
+            <w:r>
+              <w:rPr>
+                <w:noProof/>
+                <w:webHidden/>
+              </w:rPr>
+              <w:fldChar w:fldCharType="separate"/>
+            </w:r>
+            <w:r>
+              <w:rPr>
+                <w:noProof/>
+                <w:webHidden/>
+              </w:rPr>
+              <w:t>2</w:t>
+            </w:r>
+            <w:r>
+              <w:rPr>
+                <w:noProof/>
+                <w:webHidden/>
+              </w:rPr>
+              <w:fldChar w:fldCharType="end"/>
+            </w:r>
+          </w:hyperlink>
+        </w:p>
+        <w:p>
+          <w:pPr>
+            <w:pStyle w:val="TDC1"/>
+            <w:tabs>
+              <w:tab w:val="right" w:leader="dot" w:pos="8494"/>
+            </w:tabs>
+            <w:rPr>
+              <w:rFonts w:eastAsiaTheme="minorEastAsia"/>
+              <w:noProof/>
+              <w:lang w:val="en-GB" w:eastAsia="en-GB"/>
+            </w:rPr>
+          </w:pPr>
+          <w:hyperlink w:anchor="_Toc91092020" w:history="1">
+            <w:r>
+              <w:rPr>
+                <w:rStyle w:val="Hipervnculo"/>
+                <w:noProof/>
+              </w:rPr>
+              <w:t>2. Integración y selección de los datos de interés a analizar.</w:t>
+            </w:r>
+            <w:r>
+              <w:rPr>
+                <w:noProof/>
+                <w:webHidden/>
+              </w:rPr>
+              <w:tab/>
+            </w:r>
+            <w:r>
+              <w:rPr>
+                <w:noProof/>
+                <w:webHidden/>
+              </w:rPr>
+              <w:fldChar w:fldCharType="begin"/>
+            </w:r>
+            <w:r>
+              <w:rPr>
+                <w:noProof/>
+                <w:webHidden/>
+              </w:rPr>
+              <w:instrText xml:space="preserve"> PAGEREF _Toc91092020 \h </w:instrText>
+            </w:r>
+            <w:r>
+              <w:rPr>
+                <w:noProof/>
+                <w:webHidden/>
+              </w:rPr>
+            </w:r>
+            <w:r>
+              <w:rPr>
+                <w:noProof/>
+                <w:webHidden/>
+              </w:rPr>
+              <w:fldChar w:fldCharType="separate"/>
+            </w:r>
+            <w:r>
+              <w:rPr>
+                <w:noProof/>
+                <w:webHidden/>
+              </w:rPr>
+              <w:t>3</w:t>
+            </w:r>
+            <w:r>
+              <w:rPr>
+                <w:noProof/>
+                <w:webHidden/>
+              </w:rPr>
+              <w:fldChar w:fldCharType="end"/>
+            </w:r>
+          </w:hyperlink>
+        </w:p>
+        <w:p>
+          <w:pPr>
+            <w:pStyle w:val="TDC1"/>
+            <w:tabs>
+              <w:tab w:val="right" w:leader="dot" w:pos="8494"/>
+            </w:tabs>
+            <w:rPr>
+              <w:rFonts w:eastAsiaTheme="minorEastAsia"/>
+              <w:noProof/>
+              <w:lang w:val="en-GB" w:eastAsia="en-GB"/>
+            </w:rPr>
+          </w:pPr>
+          <w:hyperlink w:anchor="_Toc91092021" w:history="1">
+            <w:r>
+              <w:rPr>
+                <w:rStyle w:val="Hipervnculo"/>
+                <w:noProof/>
+              </w:rPr>
+              <w:t>3. Limpieza de los datos.</w:t>
+            </w:r>
+            <w:r>
+              <w:rPr>
+                <w:noProof/>
+                <w:webHidden/>
+              </w:rPr>
+              <w:tab/>
+            </w:r>
+            <w:r>
+              <w:rPr>
+                <w:noProof/>
+                <w:webHidden/>
+              </w:rPr>
+              <w:fldChar w:fldCharType="begin"/>
+            </w:r>
+            <w:r>
+              <w:rPr>
+                <w:noProof/>
+                <w:webHidden/>
+              </w:rPr>
+              <w:instrText xml:space="preserve"> PAGEREF _Toc91092021 \h </w:instrText>
+            </w:r>
+            <w:r>
+              <w:rPr>
+                <w:noProof/>
+                <w:webHidden/>
+              </w:rPr>
+            </w:r>
+            <w:r>
+              <w:rPr>
+                <w:noProof/>
+                <w:webHidden/>
+              </w:rPr>
+              <w:fldChar w:fldCharType="separate"/>
+            </w:r>
+            <w:r>
+              <w:rPr>
+                <w:noProof/>
+                <w:webHidden/>
+              </w:rPr>
+              <w:t>4</w:t>
+            </w:r>
+            <w:r>
+              <w:rPr>
+                <w:noProof/>
+                <w:webHidden/>
+              </w:rPr>
+              <w:fldChar w:fldCharType="end"/>
+            </w:r>
+          </w:hyperlink>
+        </w:p>
+        <w:p>
+          <w:pPr>
+            <w:pStyle w:val="TDC2"/>
+            <w:tabs>
+              <w:tab w:val="right" w:leader="dot" w:pos="8494"/>
+            </w:tabs>
+            <w:rPr>
+              <w:rFonts w:eastAsiaTheme="minorEastAsia"/>
+              <w:noProof/>
+              <w:lang w:val="en-GB" w:eastAsia="en-GB"/>
+            </w:rPr>
+          </w:pPr>
+          <w:hyperlink w:anchor="_Toc91092022" w:history="1">
+            <w:r>
+              <w:rPr>
+                <w:rStyle w:val="Hipervnculo"/>
+                <w:noProof/>
+              </w:rPr>
+              <w:t>3.1 Elementos vacíos</w:t>
+            </w:r>
+            <w:r>
+              <w:rPr>
+                <w:noProof/>
+                <w:webHidden/>
+              </w:rPr>
+              <w:tab/>
+            </w:r>
+            <w:r>
+              <w:rPr>
+                <w:noProof/>
+                <w:webHidden/>
+              </w:rPr>
+              <w:fldChar w:fldCharType="begin"/>
+            </w:r>
+            <w:r>
+              <w:rPr>
+                <w:noProof/>
+                <w:webHidden/>
+              </w:rPr>
+              <w:instrText xml:space="preserve"> PAGEREF _Toc91092022 \h </w:instrText>
+            </w:r>
+            <w:r>
+              <w:rPr>
+                <w:noProof/>
+                <w:webHidden/>
+              </w:rPr>
+            </w:r>
+            <w:r>
+              <w:rPr>
+                <w:noProof/>
+                <w:webHidden/>
+              </w:rPr>
+              <w:fldChar w:fldCharType="separate"/>
+            </w:r>
+            <w:r>
+              <w:rPr>
+                <w:noProof/>
+                <w:webHidden/>
+              </w:rPr>
+              <w:t>4</w:t>
+            </w:r>
+            <w:r>
+              <w:rPr>
+                <w:noProof/>
+                <w:webHidden/>
+              </w:rPr>
+              <w:fldChar w:fldCharType="end"/>
+            </w:r>
+          </w:hyperlink>
+        </w:p>
+        <w:p>
+          <w:pPr>
+            <w:pStyle w:val="TDC2"/>
+            <w:tabs>
+              <w:tab w:val="right" w:leader="dot" w:pos="8494"/>
+            </w:tabs>
+            <w:rPr>
+              <w:rFonts w:eastAsiaTheme="minorEastAsia"/>
+              <w:noProof/>
+              <w:lang w:val="en-GB" w:eastAsia="en-GB"/>
+            </w:rPr>
+          </w:pPr>
+          <w:hyperlink w:anchor="_Toc91092023" w:history="1">
+            <w:r>
+              <w:rPr>
+                <w:rStyle w:val="Hipervnculo"/>
+                <w:noProof/>
+              </w:rPr>
+              <w:t>3.2 Outliers</w:t>
+            </w:r>
+            <w:r>
+              <w:rPr>
+                <w:noProof/>
+                <w:webHidden/>
+              </w:rPr>
+              <w:tab/>
+            </w:r>
+            <w:r>
+              <w:rPr>
+                <w:noProof/>
+                <w:webHidden/>
+              </w:rPr>
+              <w:fldChar w:fldCharType="begin"/>
+            </w:r>
+            <w:r>
+              <w:rPr>
+                <w:noProof/>
+                <w:webHidden/>
+              </w:rPr>
+              <w:instrText xml:space="preserve"> PAGEREF _Toc91092023 \h </w:instrText>
+            </w:r>
+            <w:r>
+              <w:rPr>
+                <w:noProof/>
+                <w:webHidden/>
+              </w:rPr>
+            </w:r>
+            <w:r>
+              <w:rPr>
+                <w:noProof/>
+                <w:webHidden/>
+              </w:rPr>
+              <w:fldChar w:fldCharType="separate"/>
+            </w:r>
+            <w:r>
+              <w:rPr>
+                <w:noProof/>
+                <w:webHidden/>
+              </w:rPr>
+              <w:t>5</w:t>
+            </w:r>
+            <w:r>
+              <w:rPr>
+                <w:noProof/>
+                <w:webHidden/>
+              </w:rPr>
+              <w:fldChar w:fldCharType="end"/>
+            </w:r>
+          </w:hyperlink>
+        </w:p>
+        <w:p>
+          <w:pPr>
+            <w:pStyle w:val="TDC1"/>
+            <w:tabs>
+              <w:tab w:val="right" w:leader="dot" w:pos="8494"/>
+            </w:tabs>
+            <w:rPr>
+              <w:rFonts w:eastAsiaTheme="minorEastAsia"/>
+              <w:noProof/>
+              <w:lang w:val="en-GB" w:eastAsia="en-GB"/>
+            </w:rPr>
+          </w:pPr>
+          <w:hyperlink w:anchor="_Toc91092024" w:history="1">
+            <w:r>
+              <w:rPr>
+                <w:rStyle w:val="Hipervnculo"/>
+                <w:noProof/>
+              </w:rPr>
+              <w:t>4. Análisis de los datos</w:t>
+            </w:r>
+            <w:r>
+              <w:rPr>
+                <w:noProof/>
+                <w:webHidden/>
+              </w:rPr>
+              <w:tab/>
+            </w:r>
+            <w:r>
+              <w:rPr>
+                <w:noProof/>
+                <w:webHidden/>
+              </w:rPr>
+              <w:fldChar w:fldCharType="begin"/>
+            </w:r>
+            <w:r>
+              <w:rPr>
+                <w:noProof/>
+                <w:webHidden/>
+              </w:rPr>
+              <w:instrText xml:space="preserve"> PAGEREF _Toc91092024 \h </w:instrText>
+            </w:r>
+            <w:r>
+              <w:rPr>
+                <w:noProof/>
+                <w:webHidden/>
+              </w:rPr>
+            </w:r>
+            <w:r>
+              <w:rPr>
+                <w:noProof/>
+                <w:webHidden/>
+              </w:rPr>
+              <w:fldChar w:fldCharType="separate"/>
+            </w:r>
+            <w:r>
+              <w:rPr>
+                <w:noProof/>
+                <w:webHidden/>
+              </w:rPr>
+              <w:t>6</w:t>
+            </w:r>
+            <w:r>
+              <w:rPr>
+                <w:noProof/>
+                <w:webHidden/>
+              </w:rPr>
+              <w:fldChar w:fldCharType="end"/>
+            </w:r>
+          </w:hyperlink>
+        </w:p>
+        <w:p>
+          <w:pPr>
+            <w:pStyle w:val="TDC2"/>
+            <w:tabs>
+              <w:tab w:val="right" w:leader="dot" w:pos="8494"/>
+            </w:tabs>
+            <w:rPr>
+              <w:rFonts w:eastAsiaTheme="minorEastAsia"/>
+              <w:noProof/>
+              <w:lang w:val="en-GB" w:eastAsia="en-GB"/>
+            </w:rPr>
+          </w:pPr>
+          <w:hyperlink w:anchor="_Toc91092025" w:history="1">
+            <w:r>
+              <w:rPr>
+                <w:rStyle w:val="Hipervnculo"/>
+                <w:noProof/>
+              </w:rPr>
+              <w:t>4.1 Selección de grupos de datos</w:t>
+            </w:r>
+            <w:r>
+              <w:rPr>
+                <w:noProof/>
+                <w:webHidden/>
+              </w:rPr>
+              <w:tab/>
+            </w:r>
+            <w:r>
+              <w:rPr>
+                <w:noProof/>
+                <w:webHidden/>
+              </w:rPr>
+              <w:fldChar w:fldCharType="begin"/>
+            </w:r>
+            <w:r>
+              <w:rPr>
+                <w:noProof/>
+                <w:webHidden/>
+              </w:rPr>
+              <w:instrText xml:space="preserve"> PAGEREF _Toc91092025 \h </w:instrText>
+            </w:r>
+            <w:r>
+              <w:rPr>
+                <w:noProof/>
+                <w:webHidden/>
+              </w:rPr>
+            </w:r>
+            <w:r>
+              <w:rPr>
+                <w:noProof/>
+                <w:webHidden/>
+              </w:rPr>
+              <w:fldChar w:fldCharType="separate"/>
+            </w:r>
+            <w:r>
+              <w:rPr>
+                <w:noProof/>
+                <w:webHidden/>
+              </w:rPr>
+              <w:t>6</w:t>
+            </w:r>
+            <w:r>
+              <w:rPr>
+                <w:noProof/>
+                <w:webHidden/>
+              </w:rPr>
+              <w:fldChar w:fldCharType="end"/>
+            </w:r>
+          </w:hyperlink>
+        </w:p>
+        <w:p>
+          <w:pPr>
+            <w:pStyle w:val="TDC2"/>
+            <w:tabs>
+              <w:tab w:val="right" w:leader="dot" w:pos="8494"/>
+            </w:tabs>
+            <w:rPr>
+              <w:rFonts w:eastAsiaTheme="minorEastAsia"/>
+              <w:noProof/>
+              <w:lang w:val="en-GB" w:eastAsia="en-GB"/>
+            </w:rPr>
+          </w:pPr>
+          <w:hyperlink w:anchor="_Toc91092026" w:history="1">
+            <w:r>
+              <w:rPr>
+                <w:rStyle w:val="Hipervnculo"/>
+                <w:noProof/>
+              </w:rPr>
+              <w:t>4.2. Comprobación de normalidad y homogeneidad de la varianza</w:t>
+            </w:r>
+            <w:r>
+              <w:rPr>
+                <w:noProof/>
+                <w:webHidden/>
+              </w:rPr>
+              <w:tab/>
+            </w:r>
+            <w:r>
+              <w:rPr>
+                <w:noProof/>
+                <w:webHidden/>
+              </w:rPr>
+              <w:fldChar w:fldCharType="begin"/>
+            </w:r>
+            <w:r>
+              <w:rPr>
+                <w:noProof/>
+                <w:webHidden/>
+              </w:rPr>
+              <w:instrText xml:space="preserve"> PAGEREF _Toc91092026 \h </w:instrText>
+            </w:r>
+            <w:r>
+              <w:rPr>
+                <w:noProof/>
+                <w:webHidden/>
+              </w:rPr>
+            </w:r>
+            <w:r>
+              <w:rPr>
+                <w:noProof/>
+                <w:webHidden/>
+              </w:rPr>
+              <w:fldChar w:fldCharType="separate"/>
+            </w:r>
+            <w:r>
+              <w:rPr>
+                <w:noProof/>
+                <w:webHidden/>
+              </w:rPr>
+              <w:t>7</w:t>
+            </w:r>
+            <w:r>
+              <w:rPr>
+                <w:noProof/>
+                <w:webHidden/>
+              </w:rPr>
+              <w:fldChar w:fldCharType="end"/>
+            </w:r>
+          </w:hyperlink>
+        </w:p>
+        <w:p>
+          <w:pPr>
+            <w:pStyle w:val="TDC2"/>
+            <w:tabs>
+              <w:tab w:val="right" w:leader="dot" w:pos="8494"/>
+            </w:tabs>
+            <w:rPr>
+              <w:rFonts w:eastAsiaTheme="minorEastAsia"/>
+              <w:noProof/>
+              <w:lang w:val="en-GB" w:eastAsia="en-GB"/>
+            </w:rPr>
+          </w:pPr>
+          <w:hyperlink w:anchor="_Toc91092027" w:history="1">
+            <w:r>
+              <w:rPr>
+                <w:rStyle w:val="Hipervnculo"/>
+                <w:noProof/>
+              </w:rPr>
+              <w:t>4.3 Aplicación de técnicas estadísticas</w:t>
+            </w:r>
+            <w:r>
+              <w:rPr>
+                <w:noProof/>
+                <w:webHidden/>
+              </w:rPr>
+              <w:tab/>
+            </w:r>
+            <w:r>
+              <w:rPr>
+                <w:noProof/>
+                <w:webHidden/>
+              </w:rPr>
+              <w:fldChar w:fldCharType="begin"/>
+            </w:r>
+            <w:r>
+              <w:rPr>
+                <w:noProof/>
+                <w:webHidden/>
+              </w:rPr>
+              <w:instrText xml:space="preserve"> PAGEREF _Toc91092027 \h </w:instrText>
+            </w:r>
+            <w:r>
+              <w:rPr>
+                <w:noProof/>
+                <w:webHidden/>
+              </w:rPr>
+            </w:r>
+            <w:r>
+              <w:rPr>
+                <w:noProof/>
+                <w:webHidden/>
+              </w:rPr>
+              <w:fldChar w:fldCharType="separate"/>
+            </w:r>
+            <w:r>
+              <w:rPr>
+                <w:noProof/>
+                <w:webHidden/>
+              </w:rPr>
+              <w:t>8</w:t>
+            </w:r>
+            <w:r>
+              <w:rPr>
+                <w:noProof/>
+                <w:webHidden/>
+              </w:rPr>
+              <w:fldChar w:fldCharType="end"/>
+            </w:r>
+          </w:hyperlink>
+        </w:p>
+        <w:p>
+          <w:pPr>
+            <w:pStyle w:val="TDC3"/>
+            <w:tabs>
+              <w:tab w:val="right" w:leader="dot" w:pos="8494"/>
+            </w:tabs>
+            <w:rPr>
+              <w:rFonts w:eastAsiaTheme="minorEastAsia"/>
+              <w:noProof/>
+              <w:lang w:val="en-GB" w:eastAsia="en-GB"/>
+            </w:rPr>
+          </w:pPr>
+          <w:hyperlink w:anchor="_Toc91092028" w:history="1">
+            <w:r>
+              <w:rPr>
+                <w:rStyle w:val="Hipervnculo"/>
+                <w:noProof/>
+              </w:rPr>
+              <w:t>Sexo-Supervivencia</w:t>
+            </w:r>
+            <w:r>
+              <w:rPr>
+                <w:noProof/>
+                <w:webHidden/>
+              </w:rPr>
+              <w:tab/>
+            </w:r>
+            <w:r>
+              <w:rPr>
+                <w:noProof/>
+                <w:webHidden/>
+              </w:rPr>
+              <w:fldChar w:fldCharType="begin"/>
+            </w:r>
+            <w:r>
+              <w:rPr>
+                <w:noProof/>
+                <w:webHidden/>
+              </w:rPr>
+              <w:instrText xml:space="preserve"> PAGEREF _Toc91092028 \h </w:instrText>
+            </w:r>
+            <w:r>
+              <w:rPr>
+                <w:noProof/>
+                <w:webHidden/>
+              </w:rPr>
+            </w:r>
+            <w:r>
+              <w:rPr>
+                <w:noProof/>
+                <w:webHidden/>
+              </w:rPr>
+              <w:fldChar w:fldCharType="separate"/>
+            </w:r>
+            <w:r>
+              <w:rPr>
+                <w:noProof/>
+                <w:webHidden/>
+              </w:rPr>
+              <w:t>8</w:t>
+            </w:r>
+            <w:r>
+              <w:rPr>
+                <w:noProof/>
+                <w:webHidden/>
+              </w:rPr>
+              <w:fldChar w:fldCharType="end"/>
+            </w:r>
+          </w:hyperlink>
+        </w:p>
+        <w:p>
+          <w:pPr>
+            <w:pStyle w:val="TDC3"/>
+            <w:tabs>
+              <w:tab w:val="right" w:leader="dot" w:pos="8494"/>
+            </w:tabs>
+            <w:rPr>
+              <w:rFonts w:eastAsiaTheme="minorEastAsia"/>
+              <w:noProof/>
+              <w:lang w:val="en-GB" w:eastAsia="en-GB"/>
+            </w:rPr>
+          </w:pPr>
+          <w:hyperlink w:anchor="_Toc91092029" w:history="1">
+            <w:r>
+              <w:rPr>
+                <w:rStyle w:val="Hipervnculo"/>
+                <w:noProof/>
+              </w:rPr>
+              <w:t>Tarifa, Edad-Supervivencia</w:t>
+            </w:r>
+            <w:r>
+              <w:rPr>
+                <w:noProof/>
+                <w:webHidden/>
+              </w:rPr>
+              <w:tab/>
+            </w:r>
+            <w:r>
+              <w:rPr>
+                <w:noProof/>
+                <w:webHidden/>
+              </w:rPr>
+              <w:fldChar w:fldCharType="begin"/>
+            </w:r>
+            <w:r>
+              <w:rPr>
+                <w:noProof/>
+                <w:webHidden/>
+              </w:rPr>
+              <w:instrText xml:space="preserve"> PAGEREF _Toc91092029 \h </w:instrText>
+            </w:r>
+            <w:r>
+              <w:rPr>
+                <w:noProof/>
+                <w:webHidden/>
+              </w:rPr>
+            </w:r>
+            <w:r>
+              <w:rPr>
+                <w:noProof/>
+                <w:webHidden/>
+              </w:rPr>
+              <w:fldChar w:fldCharType="separate"/>
+            </w:r>
+            <w:r>
+              <w:rPr>
+                <w:noProof/>
+                <w:webHidden/>
+              </w:rPr>
+              <w:t>8</w:t>
+            </w:r>
+            <w:r>
+              <w:rPr>
+                <w:noProof/>
+                <w:webHidden/>
+              </w:rPr>
+              <w:fldChar w:fldCharType="end"/>
+            </w:r>
+          </w:hyperlink>
+        </w:p>
+        <w:p>
+          <w:pPr>
+            <w:pStyle w:val="TDC3"/>
+            <w:tabs>
+              <w:tab w:val="right" w:leader="dot" w:pos="8494"/>
+            </w:tabs>
+            <w:rPr>
+              <w:rFonts w:eastAsiaTheme="minorEastAsia"/>
+              <w:noProof/>
+              <w:lang w:val="en-GB" w:eastAsia="en-GB"/>
+            </w:rPr>
+          </w:pPr>
+          <w:hyperlink w:anchor="_Toc91092030" w:history="1">
+            <w:r>
+              <w:rPr>
+                <w:rStyle w:val="Hipervnculo"/>
+                <w:noProof/>
+              </w:rPr>
+              <w:t>Regresión logística</w:t>
+            </w:r>
+            <w:r>
+              <w:rPr>
+                <w:noProof/>
+                <w:webHidden/>
+              </w:rPr>
+              <w:tab/>
+            </w:r>
+            <w:r>
+              <w:rPr>
+                <w:noProof/>
+                <w:webHidden/>
+              </w:rPr>
+              <w:fldChar w:fldCharType="begin"/>
+            </w:r>
+            <w:r>
+              <w:rPr>
+                <w:noProof/>
+                <w:webHidden/>
+              </w:rPr>
+              <w:instrText xml:space="preserve"> PAGEREF _Toc91092030 \h </w:instrText>
+            </w:r>
+            <w:r>
+              <w:rPr>
+                <w:noProof/>
+                <w:webHidden/>
+              </w:rPr>
+            </w:r>
+            <w:r>
+              <w:rPr>
+                <w:noProof/>
+                <w:webHidden/>
+              </w:rPr>
+              <w:fldChar w:fldCharType="separate"/>
+            </w:r>
+            <w:r>
+              <w:rPr>
+                <w:noProof/>
+                <w:webHidden/>
+              </w:rPr>
+              <w:t>9</w:t>
+            </w:r>
+            <w:r>
+              <w:rPr>
+                <w:noProof/>
+                <w:webHidden/>
+              </w:rPr>
+              <w:fldChar w:fldCharType="end"/>
+            </w:r>
+          </w:hyperlink>
+        </w:p>
+        <w:p>
+          <w:pPr>
+            <w:pStyle w:val="TDC1"/>
+            <w:tabs>
+              <w:tab w:val="right" w:leader="dot" w:pos="8494"/>
+            </w:tabs>
+            <w:rPr>
+              <w:rFonts w:eastAsiaTheme="minorEastAsia"/>
+              <w:noProof/>
+              <w:lang w:val="en-GB" w:eastAsia="en-GB"/>
+            </w:rPr>
+          </w:pPr>
+          <w:hyperlink w:anchor="_Toc91092031" w:history="1">
+            <w:r>
+              <w:rPr>
+                <w:rStyle w:val="Hipervnculo"/>
+                <w:noProof/>
+              </w:rPr>
+              <w:t>5. Representación de los resultados a partir de tablas y gráficas</w:t>
+            </w:r>
+            <w:r>
+              <w:rPr>
+                <w:noProof/>
+                <w:webHidden/>
+              </w:rPr>
+              <w:tab/>
+            </w:r>
+            <w:r>
+              <w:rPr>
+                <w:noProof/>
+                <w:webHidden/>
+              </w:rPr>
+              <w:fldChar w:fldCharType="begin"/>
+            </w:r>
+            <w:r>
+              <w:rPr>
+                <w:noProof/>
+                <w:webHidden/>
+              </w:rPr>
+              <w:instrText xml:space="preserve"> PAGEREF _Toc91092031 \h </w:instrText>
+            </w:r>
+            <w:r>
+              <w:rPr>
+                <w:noProof/>
+                <w:webHidden/>
+              </w:rPr>
+            </w:r>
+            <w:r>
+              <w:rPr>
+                <w:noProof/>
+                <w:webHidden/>
+              </w:rPr>
+              <w:fldChar w:fldCharType="separate"/>
+            </w:r>
+            <w:r>
+              <w:rPr>
+                <w:noProof/>
+                <w:webHidden/>
+              </w:rPr>
+              <w:t>12</w:t>
+            </w:r>
+            <w:r>
+              <w:rPr>
+                <w:noProof/>
+                <w:webHidden/>
+              </w:rPr>
+              <w:fldChar w:fldCharType="end"/>
+            </w:r>
+          </w:hyperlink>
+        </w:p>
+        <w:p>
+          <w:pPr>
+            <w:pStyle w:val="TDC1"/>
+            <w:tabs>
+              <w:tab w:val="right" w:leader="dot" w:pos="8494"/>
+            </w:tabs>
+            <w:rPr>
+              <w:rFonts w:eastAsiaTheme="minorEastAsia"/>
+              <w:noProof/>
+              <w:lang w:val="en-GB" w:eastAsia="en-GB"/>
+            </w:rPr>
+          </w:pPr>
+          <w:hyperlink w:anchor="_Toc91092032" w:history="1">
+            <w:r>
+              <w:rPr>
+                <w:rStyle w:val="Hipervnculo"/>
+                <w:noProof/>
+              </w:rPr>
+              <w:t>6. Resolución del problema</w:t>
+            </w:r>
+            <w:r>
+              <w:rPr>
+                <w:noProof/>
+                <w:webHidden/>
+              </w:rPr>
+              <w:tab/>
+            </w:r>
+            <w:r>
+              <w:rPr>
+                <w:noProof/>
+                <w:webHidden/>
+              </w:rPr>
+              <w:fldChar w:fldCharType="begin"/>
+            </w:r>
+            <w:r>
+              <w:rPr>
+                <w:noProof/>
+                <w:webHidden/>
+              </w:rPr>
+              <w:instrText xml:space="preserve"> PAGEREF _Toc91092032 \h </w:instrText>
+            </w:r>
+            <w:r>
+              <w:rPr>
+                <w:noProof/>
+                <w:webHidden/>
+              </w:rPr>
+            </w:r>
+            <w:r>
+              <w:rPr>
+                <w:noProof/>
+                <w:webHidden/>
+              </w:rPr>
+              <w:fldChar w:fldCharType="separate"/>
+            </w:r>
+            <w:r>
+              <w:rPr>
+                <w:noProof/>
+                <w:webHidden/>
+              </w:rPr>
+              <w:t>15</w:t>
+            </w:r>
+            <w:r>
+              <w:rPr>
+                <w:noProof/>
+                <w:webHidden/>
+              </w:rPr>
+              <w:fldChar w:fldCharType="end"/>
+            </w:r>
+          </w:hyperlink>
+        </w:p>
+        <w:p>
+          <w:r>
+            <w:rPr>
+              <w:b/>
+              <w:bCs/>
+            </w:rPr>
+            <w:fldChar w:fldCharType="end"/>
+          </w:r>
+        </w:p>
+      </w:sdtContent>
+    </w:sdt>
+    <w:p>
+      <w:r>
+        <w:br w:type="page"/>
+      </w:r>
+    </w:p>
+    <w:p>
+      <w:pPr>
+        <w:pStyle w:val="Ttulo1"/>
+      </w:pPr>
+      <w:bookmarkStart w:id="0" w:name="_Toc91092019"/>
+      <w:r>
+        <w:lastRenderedPageBreak/>
         <w:t xml:space="preserve">1. </w:t>
       </w:r>
       <w:r>
         <w:t>Descripción del dataset.</w:t>
       </w:r>
-    </w:p>
+      <w:bookmarkEnd w:id="0"/>
+    </w:p>
+    <w:p/>
     <w:p>
       <w:r>
         <w:t xml:space="preserve">El juego de datos elegido para la realización de esta práctica es el propuesto en el enunciado de </w:t>
@@ -41,7 +1288,7 @@
       <w:r>
         <w:t>(</w:t>
       </w:r>
-      <w:hyperlink r:id="rId5" w:history="1">
+      <w:hyperlink r:id="rId8" w:history="1">
         <w:r>
           <w:rPr>
             <w:rStyle w:val="Hipervnculo"/>
@@ -383,6 +1630,10 @@
       </w:r>
     </w:p>
     <w:p>
+      <w:pPr>
+        <w:pStyle w:val="Ttulo1"/>
+      </w:pPr>
+      <w:bookmarkStart w:id="1" w:name="_Toc91092020"/>
       <w:r>
         <w:lastRenderedPageBreak/>
         <w:t xml:space="preserve">2. </w:t>
@@ -390,7 +1641,9 @@
       <w:r>
         <w:t>Integración y selección de los datos de interés a analizar.</w:t>
       </w:r>
-    </w:p>
+      <w:bookmarkEnd w:id="1"/>
+    </w:p>
+    <w:p/>
     <w:p>
       <w:r>
         <w:t>Dado que disponemos de tres ficheros, vamos a realizar una tarea de integración para tener todos los datos en un solo dataset.</w:t>
@@ -456,7 +1709,7 @@
                     <pic:cNvPicPr/>
                   </pic:nvPicPr>
                   <pic:blipFill>
-                    <a:blip r:embed="rId6"/>
+                    <a:blip r:embed="rId9"/>
                     <a:stretch>
                       <a:fillRect/>
                     </a:stretch>
@@ -524,7 +1777,7 @@
                     <pic:cNvPicPr/>
                   </pic:nvPicPr>
                   <pic:blipFill>
-                    <a:blip r:embed="rId7"/>
+                    <a:blip r:embed="rId10"/>
                     <a:stretch>
                       <a:fillRect/>
                     </a:stretch>
@@ -571,7 +1824,7 @@
                     <pic:cNvPicPr/>
                   </pic:nvPicPr>
                   <pic:blipFill>
-                    <a:blip r:embed="rId8"/>
+                    <a:blip r:embed="rId11"/>
                     <a:stretch>
                       <a:fillRect/>
                     </a:stretch>
@@ -598,6 +1851,10 @@
       </w:r>
     </w:p>
     <w:p>
+      <w:pPr>
+        <w:pStyle w:val="Ttulo1"/>
+      </w:pPr>
+      <w:bookmarkStart w:id="2" w:name="_Toc91092021"/>
       <w:r>
         <w:lastRenderedPageBreak/>
         <w:t xml:space="preserve">3. </w:t>
@@ -605,12 +1862,24 @@
       <w:r>
         <w:t>Limpieza de los datos.</w:t>
       </w:r>
-    </w:p>
-    <w:p>
+      <w:bookmarkEnd w:id="2"/>
+    </w:p>
+    <w:p>
+      <w:pPr>
+        <w:pStyle w:val="Ttulo2"/>
+      </w:pPr>
+    </w:p>
+    <w:p>
+      <w:pPr>
+        <w:pStyle w:val="Ttulo2"/>
+      </w:pPr>
+      <w:bookmarkStart w:id="3" w:name="_Toc91092022"/>
       <w:r>
         <w:t>3.1 Elementos vacíos</w:t>
       </w:r>
-    </w:p>
+      <w:bookmarkEnd w:id="3"/>
+    </w:p>
+    <w:p/>
     <w:p>
       <w:r>
         <w:t>Vamos a revisar si existen valores nulos para cada columna y ver el tratamiento que le debemos dar en cada caso.</w:t>
@@ -637,7 +1906,7 @@
                     <pic:cNvPicPr/>
                   </pic:nvPicPr>
                   <pic:blipFill>
-                    <a:blip r:embed="rId9"/>
+                    <a:blip r:embed="rId12"/>
                     <a:stretch>
                       <a:fillRect/>
                     </a:stretch>
@@ -679,7 +1948,7 @@
                     <pic:cNvPicPr/>
                   </pic:nvPicPr>
                   <pic:blipFill>
-                    <a:blip r:embed="rId10"/>
+                    <a:blip r:embed="rId13"/>
                     <a:stretch>
                       <a:fillRect/>
                     </a:stretch>
@@ -825,7 +2094,7 @@
                     <pic:cNvPicPr/>
                   </pic:nvPicPr>
                   <pic:blipFill>
-                    <a:blip r:embed="rId11"/>
+                    <a:blip r:embed="rId14"/>
                     <a:stretch>
                       <a:fillRect/>
                     </a:stretch>
@@ -857,10 +2126,10 @@
           <w:noProof/>
         </w:rPr>
         <w:drawing>
-          <wp:inline distT="0" distB="0" distL="0" distR="0" wp14:anchorId="3E95A271" wp14:editId="173EFC49">
-            <wp:extent cx="5400040" cy="1070610"/>
+          <wp:inline distT="0" distB="0" distL="0" distR="0" wp14:anchorId="157BE02F" wp14:editId="798E36AC">
+            <wp:extent cx="5400040" cy="1036955"/>
             <wp:effectExtent l="0" t="0" r="0" b="0"/>
-            <wp:docPr id="8" name="Imagen 8" descr="Texto&#10;&#10;Descripción generada automáticamente"/>
+            <wp:docPr id="4" name="Imagen 4" descr="Texto&#10;&#10;Descripción generada automáticamente con confianza baja"/>
             <wp:cNvGraphicFramePr>
               <a:graphicFrameLocks xmlns:a="http://schemas.openxmlformats.org/drawingml/2006/main" noChangeAspect="1"/>
             </wp:cNvGraphicFramePr>
@@ -868,11 +2137,11 @@
               <a:graphicData uri="http://schemas.openxmlformats.org/drawingml/2006/picture">
                 <pic:pic xmlns:pic="http://schemas.openxmlformats.org/drawingml/2006/picture">
                   <pic:nvPicPr>
-                    <pic:cNvPr id="8" name="Imagen 8" descr="Texto&#10;&#10;Descripción generada automáticamente"/>
+                    <pic:cNvPr id="4" name="Imagen 4" descr="Texto&#10;&#10;Descripción generada automáticamente con confianza baja"/>
                     <pic:cNvPicPr/>
                   </pic:nvPicPr>
                   <pic:blipFill>
-                    <a:blip r:embed="rId12"/>
+                    <a:blip r:embed="rId15"/>
                     <a:stretch>
                       <a:fillRect/>
                     </a:stretch>
@@ -880,7 +2149,7 @@
                   <pic:spPr>
                     <a:xfrm>
                       <a:off x="0" y="0"/>
-                      <a:ext cx="5400040" cy="1070610"/>
+                      <a:ext cx="5400040" cy="1036955"/>
                     </a:xfrm>
                     <a:prstGeom prst="rect">
                       <a:avLst/>
@@ -895,6 +2164,7 @@
     </w:p>
     <w:p>
       <w:r>
+        <w:lastRenderedPageBreak/>
         <w:t>El número de cabina y el puerto de embarque no tienen una relación directa con ninguna de las columnas restantes, por lo que en principio no es posible estimar su valor. Por lo tanto</w:t>
       </w:r>
       <w:r>
@@ -912,6 +2182,10 @@
     </w:p>
     <w:p/>
     <w:p>
+      <w:pPr>
+        <w:pStyle w:val="Ttulo2"/>
+      </w:pPr>
+      <w:bookmarkStart w:id="4" w:name="_Toc91092023"/>
       <w:r>
         <w:t xml:space="preserve">3.2 </w:t>
       </w:r>
@@ -919,8 +2193,10 @@
       <w:r>
         <w:t>Outliers</w:t>
       </w:r>
+      <w:bookmarkEnd w:id="4"/>
       <w:proofErr w:type="spellEnd"/>
     </w:p>
+    <w:p/>
     <w:p>
       <w:r>
         <w:t xml:space="preserve">Los </w:t>
@@ -983,7 +2259,7 @@
                     <pic:cNvPicPr/>
                   </pic:nvPicPr>
                   <pic:blipFill>
-                    <a:blip r:embed="rId13"/>
+                    <a:blip r:embed="rId16"/>
                     <a:stretch>
                       <a:fillRect/>
                     </a:stretch>
@@ -1025,7 +2301,7 @@
                     <pic:cNvPicPr/>
                   </pic:nvPicPr>
                   <pic:blipFill>
-                    <a:blip r:embed="rId14"/>
+                    <a:blip r:embed="rId17"/>
                     <a:stretch>
                       <a:fillRect/>
                     </a:stretch>
@@ -1068,7 +2344,7 @@
                     <pic:cNvPicPr/>
                   </pic:nvPicPr>
                   <pic:blipFill>
-                    <a:blip r:embed="rId15"/>
+                    <a:blip r:embed="rId18"/>
                     <a:stretch>
                       <a:fillRect/>
                     </a:stretch>
@@ -1110,7 +2386,7 @@
                     <pic:cNvPicPr/>
                   </pic:nvPicPr>
                   <pic:blipFill>
-                    <a:blip r:embed="rId16"/>
+                    <a:blip r:embed="rId19"/>
                     <a:stretch>
                       <a:fillRect/>
                     </a:stretch>
@@ -1178,18 +2454,36 @@
         <w:t>.</w:t>
       </w:r>
     </w:p>
-    <w:p>
+    <w:p/>
+    <w:p>
+      <w:pPr>
+        <w:pStyle w:val="Ttulo1"/>
+      </w:pPr>
+      <w:bookmarkStart w:id="5" w:name="_Toc91092024"/>
       <w:r>
         <w:t>4. Análisis de los datos</w:t>
       </w:r>
-    </w:p>
-    <w:p>
+      <w:bookmarkEnd w:id="5"/>
+    </w:p>
+    <w:p>
+      <w:pPr>
+        <w:pStyle w:val="Ttulo2"/>
+      </w:pPr>
+    </w:p>
+    <w:p>
+      <w:pPr>
+        <w:pStyle w:val="Ttulo2"/>
+      </w:pPr>
+      <w:bookmarkStart w:id="6" w:name="_Toc91092025"/>
       <w:r>
         <w:t>4.1 Selección de grupos de datos</w:t>
       </w:r>
-    </w:p>
-    <w:p>
-      <w:r>
+      <w:bookmarkEnd w:id="6"/>
+    </w:p>
+    <w:p/>
+    <w:p>
+      <w:r>
+        <w:lastRenderedPageBreak/>
         <w:t>Lo primero que vamos a realizar es una discretización de los datos relativos al sexo, el puerto de embarque, la clase del billete y la supervivencia, que</w:t>
       </w:r>
       <w:r>
@@ -1204,7 +2498,6 @@
         <w:rPr>
           <w:noProof/>
         </w:rPr>
-        <w:lastRenderedPageBreak/>
         <w:drawing>
           <wp:inline distT="0" distB="0" distL="0" distR="0" wp14:anchorId="6365DF74" wp14:editId="5AA2DF9C">
             <wp:extent cx="5400040" cy="762000"/>
@@ -1221,7 +2514,7 @@
                     <pic:cNvPicPr/>
                   </pic:nvPicPr>
                   <pic:blipFill>
-                    <a:blip r:embed="rId17"/>
+                    <a:blip r:embed="rId20"/>
                     <a:stretch>
                       <a:fillRect/>
                     </a:stretch>
@@ -1253,10 +2546,10 @@
           <w:noProof/>
         </w:rPr>
         <w:drawing>
-          <wp:inline distT="0" distB="0" distL="0" distR="0" wp14:anchorId="59968E20" wp14:editId="4A5C788A">
-            <wp:extent cx="5400040" cy="3277235"/>
-            <wp:effectExtent l="0" t="0" r="0" b="0"/>
-            <wp:docPr id="14" name="Imagen 14" descr="Texto, Carta&#10;&#10;Descripción generada automáticamente"/>
+          <wp:inline distT="0" distB="0" distL="0" distR="0" wp14:anchorId="2D931021" wp14:editId="018604AE">
+            <wp:extent cx="5400040" cy="1311910"/>
+            <wp:effectExtent l="0" t="0" r="0" b="2540"/>
+            <wp:docPr id="18" name="Imagen 18" descr="Imagen que contiene Gráfico de dispersión&#10;&#10;Descripción generada automáticamente"/>
             <wp:cNvGraphicFramePr>
               <a:graphicFrameLocks xmlns:a="http://schemas.openxmlformats.org/drawingml/2006/main" noChangeAspect="1"/>
             </wp:cNvGraphicFramePr>
@@ -1264,23 +2557,30 @@
               <a:graphicData uri="http://schemas.openxmlformats.org/drawingml/2006/picture">
                 <pic:pic xmlns:pic="http://schemas.openxmlformats.org/drawingml/2006/picture">
                   <pic:nvPicPr>
-                    <pic:cNvPr id="14" name="Imagen 14" descr="Texto, Carta&#10;&#10;Descripción generada automáticamente"/>
+                    <pic:cNvPr id="18" name="Imagen 18" descr="Imagen que contiene Gráfico de dispersión&#10;&#10;Descripción generada automáticamente"/>
                     <pic:cNvPicPr/>
                   </pic:nvPicPr>
-                  <pic:blipFill>
-                    <a:blip r:embed="rId18"/>
-                    <a:stretch>
-                      <a:fillRect/>
-                    </a:stretch>
+                  <pic:blipFill rotWithShape="1">
+                    <a:blip r:embed="rId21"/>
+                    <a:srcRect t="3503"/>
+                    <a:stretch/>
                   </pic:blipFill>
-                  <pic:spPr>
+                  <pic:spPr bwMode="auto">
                     <a:xfrm>
                       <a:off x="0" y="0"/>
-                      <a:ext cx="5400040" cy="3277235"/>
+                      <a:ext cx="5400040" cy="1311910"/>
                     </a:xfrm>
                     <a:prstGeom prst="rect">
                       <a:avLst/>
                     </a:prstGeom>
+                    <a:ln>
+                      <a:noFill/>
+                    </a:ln>
+                    <a:extLst>
+                      <a:ext uri="{53640926-AAD7-44D8-BBD7-CCE9431645EC}">
+                        <a14:shadowObscured xmlns:a14="http://schemas.microsoft.com/office/drawing/2010/main"/>
+                      </a:ext>
+                    </a:extLst>
                   </pic:spPr>
                 </pic:pic>
               </a:graphicData>
@@ -1302,11 +2602,18 @@
         <w:t>. Queremos comprobar si existen ciertas características que hacen que los pasajeros tengan más probabilidades de sobrevivir. En concreto, en los próximos apartados vamos a analizar si el sexo, la clase del billete, la edad o la tarifa son determinantes para decir que un pasajero sobrevivió.</w:t>
       </w:r>
     </w:p>
-    <w:p>
+    <w:p/>
+    <w:p>
+      <w:pPr>
+        <w:pStyle w:val="Ttulo2"/>
+      </w:pPr>
+      <w:bookmarkStart w:id="7" w:name="_Toc91092026"/>
       <w:r>
         <w:t>4.2. Comprobación de normalidad y homogeneidad de la varianza</w:t>
       </w:r>
-    </w:p>
+      <w:bookmarkEnd w:id="7"/>
+    </w:p>
+    <w:p/>
     <w:p>
       <w:r>
         <w:t>La normalidad y la homogeneidad de la varianza únicamente tienen sentido con variables numéricas, por lo que vamos a utilizar la edad y la tarifa.</w:t>
@@ -1346,7 +2653,7 @@
                     <pic:cNvPicPr/>
                   </pic:nvPicPr>
                   <pic:blipFill>
-                    <a:blip r:embed="rId19"/>
+                    <a:blip r:embed="rId22"/>
                     <a:stretch>
                       <a:fillRect/>
                     </a:stretch>
@@ -1372,7 +2679,6 @@
         <w:rPr>
           <w:noProof/>
         </w:rPr>
-        <w:lastRenderedPageBreak/>
         <w:drawing>
           <wp:inline distT="0" distB="0" distL="0" distR="0" wp14:anchorId="06029CC3" wp14:editId="2D449C37">
             <wp:extent cx="3038475" cy="1724025"/>
@@ -1389,7 +2695,7 @@
                     <pic:cNvPicPr/>
                   </pic:nvPicPr>
                   <pic:blipFill>
-                    <a:blip r:embed="rId20"/>
+                    <a:blip r:embed="rId23"/>
                     <a:stretch>
                       <a:fillRect/>
                     </a:stretch>
@@ -1429,7 +2735,11 @@
         <w:t xml:space="preserve"> </w:t>
       </w:r>
       <w:r>
-        <w:t>como nivel de significancia, por lo que vamos a rechazar la hipótesis nula, es decir, no podemos asumir normalidad.</w:t>
+        <w:t xml:space="preserve">como </w:t>
+      </w:r>
+      <w:r>
+        <w:lastRenderedPageBreak/>
+        <w:t>nivel de significancia, por lo que vamos a rechazar la hipótesis nula, es decir, no podemos asumir normalidad.</w:t>
       </w:r>
     </w:p>
     <w:p>
@@ -1464,7 +2774,7 @@
                     <pic:cNvPicPr/>
                   </pic:nvPicPr>
                   <pic:blipFill>
-                    <a:blip r:embed="rId21"/>
+                    <a:blip r:embed="rId24"/>
                     <a:stretch>
                       <a:fillRect/>
                     </a:stretch>
@@ -1486,14 +2796,1390 @@
       </w:r>
     </w:p>
     <w:p/>
+    <w:p>
+      <w:pPr>
+        <w:pStyle w:val="Ttulo2"/>
+      </w:pPr>
+      <w:bookmarkStart w:id="8" w:name="_Toc91092027"/>
+      <w:r>
+        <w:t>4.3 Aplicación de técnicas estadísticas</w:t>
+      </w:r>
+      <w:bookmarkEnd w:id="8"/>
+    </w:p>
     <w:p/>
+    <w:p>
+      <w:pPr>
+        <w:pStyle w:val="Ttulo3"/>
+      </w:pPr>
+      <w:bookmarkStart w:id="9" w:name="_Toc91092028"/>
+      <w:r>
+        <w:t>Sexo-Supervivencia</w:t>
+      </w:r>
+      <w:bookmarkEnd w:id="9"/>
+    </w:p>
     <w:p/>
+    <w:p>
+      <w:r>
+        <w:t xml:space="preserve">Vamos a ver en primer lugar la relación entre el sexo y la supervivencia. Para ello, aplicamos </w:t>
+      </w:r>
+      <w:proofErr w:type="gramStart"/>
+      <w:r>
+        <w:t>el test</w:t>
+      </w:r>
+      <w:proofErr w:type="gramEnd"/>
+      <w:r>
+        <w:t xml:space="preserve"> de </w:t>
+      </w:r>
+      <w:r>
+        <w:rPr>
+          <w:lang w:val="el-GR"/>
+        </w:rPr>
+        <w:t>χ</w:t>
+      </w:r>
+      <w:r>
+        <w:rPr>
+          <w:vertAlign w:val="superscript"/>
+        </w:rPr>
+        <w:t>2</w:t>
+      </w:r>
+      <w:r>
+        <w:t xml:space="preserve"> que nos permite comparar dos variables categóricas.</w:t>
+      </w:r>
+      <w:r>
+        <w:t xml:space="preserve"> En primer </w:t>
+      </w:r>
+      <w:proofErr w:type="gramStart"/>
+      <w:r>
+        <w:t>lugar</w:t>
+      </w:r>
+      <w:proofErr w:type="gramEnd"/>
+      <w:r>
+        <w:t xml:space="preserve"> creamos la tabla con las frecuencias de cada grupo.</w:t>
+      </w:r>
+    </w:p>
+    <w:p>
+      <w:r>
+        <w:rPr>
+          <w:noProof/>
+        </w:rPr>
+        <w:drawing>
+          <wp:inline distT="0" distB="0" distL="0" distR="0" wp14:anchorId="7D19D33B" wp14:editId="62C973C5">
+            <wp:extent cx="5067300" cy="1390650"/>
+            <wp:effectExtent l="0" t="0" r="0" b="0"/>
+            <wp:docPr id="19" name="Imagen 19" descr="Texto&#10;&#10;Descripción generada automáticamente"/>
+            <wp:cNvGraphicFramePr>
+              <a:graphicFrameLocks xmlns:a="http://schemas.openxmlformats.org/drawingml/2006/main" noChangeAspect="1"/>
+            </wp:cNvGraphicFramePr>
+            <a:graphic xmlns:a="http://schemas.openxmlformats.org/drawingml/2006/main">
+              <a:graphicData uri="http://schemas.openxmlformats.org/drawingml/2006/picture">
+                <pic:pic xmlns:pic="http://schemas.openxmlformats.org/drawingml/2006/picture">
+                  <pic:nvPicPr>
+                    <pic:cNvPr id="19" name="Imagen 19" descr="Texto&#10;&#10;Descripción generada automáticamente"/>
+                    <pic:cNvPicPr/>
+                  </pic:nvPicPr>
+                  <pic:blipFill>
+                    <a:blip r:embed="rId25"/>
+                    <a:stretch>
+                      <a:fillRect/>
+                    </a:stretch>
+                  </pic:blipFill>
+                  <pic:spPr>
+                    <a:xfrm>
+                      <a:off x="0" y="0"/>
+                      <a:ext cx="5067300" cy="1390650"/>
+                    </a:xfrm>
+                    <a:prstGeom prst="rect">
+                      <a:avLst/>
+                    </a:prstGeom>
+                  </pic:spPr>
+                </pic:pic>
+              </a:graphicData>
+            </a:graphic>
+          </wp:inline>
+        </w:drawing>
+      </w:r>
+    </w:p>
+    <w:p>
+      <w:r>
+        <w:rPr>
+          <w:noProof/>
+        </w:rPr>
+        <w:drawing>
+          <wp:inline distT="0" distB="0" distL="0" distR="0" wp14:anchorId="590CA911" wp14:editId="55BEC851">
+            <wp:extent cx="4848225" cy="923925"/>
+            <wp:effectExtent l="0" t="0" r="9525" b="9525"/>
+            <wp:docPr id="20" name="Imagen 20" descr="Interfaz de usuario gráfica, Aplicación&#10;&#10;Descripción generada automáticamente con confianza media"/>
+            <wp:cNvGraphicFramePr>
+              <a:graphicFrameLocks xmlns:a="http://schemas.openxmlformats.org/drawingml/2006/main" noChangeAspect="1"/>
+            </wp:cNvGraphicFramePr>
+            <a:graphic xmlns:a="http://schemas.openxmlformats.org/drawingml/2006/main">
+              <a:graphicData uri="http://schemas.openxmlformats.org/drawingml/2006/picture">
+                <pic:pic xmlns:pic="http://schemas.openxmlformats.org/drawingml/2006/picture">
+                  <pic:nvPicPr>
+                    <pic:cNvPr id="20" name="Imagen 20" descr="Interfaz de usuario gráfica, Aplicación&#10;&#10;Descripción generada automáticamente con confianza media"/>
+                    <pic:cNvPicPr/>
+                  </pic:nvPicPr>
+                  <pic:blipFill>
+                    <a:blip r:embed="rId26"/>
+                    <a:stretch>
+                      <a:fillRect/>
+                    </a:stretch>
+                  </pic:blipFill>
+                  <pic:spPr>
+                    <a:xfrm>
+                      <a:off x="0" y="0"/>
+                      <a:ext cx="4848225" cy="923925"/>
+                    </a:xfrm>
+                    <a:prstGeom prst="rect">
+                      <a:avLst/>
+                    </a:prstGeom>
+                  </pic:spPr>
+                </pic:pic>
+              </a:graphicData>
+            </a:graphic>
+          </wp:inline>
+        </w:drawing>
+      </w:r>
+    </w:p>
+    <w:p>
+      <w:r>
+        <w:t xml:space="preserve">Y seguidamente aplicamos </w:t>
+      </w:r>
+      <w:proofErr w:type="gramStart"/>
+      <w:r>
+        <w:t>el test</w:t>
+      </w:r>
+      <w:proofErr w:type="gramEnd"/>
+      <w:r>
+        <w:t>.</w:t>
+      </w:r>
+    </w:p>
+    <w:p>
+      <w:r>
+        <w:rPr>
+          <w:noProof/>
+        </w:rPr>
+        <w:drawing>
+          <wp:inline distT="0" distB="0" distL="0" distR="0" wp14:anchorId="7E9BE643" wp14:editId="3DDDA009">
+            <wp:extent cx="1781175" cy="304800"/>
+            <wp:effectExtent l="0" t="0" r="9525" b="0"/>
+            <wp:docPr id="21" name="Imagen 21"/>
+            <wp:cNvGraphicFramePr>
+              <a:graphicFrameLocks xmlns:a="http://schemas.openxmlformats.org/drawingml/2006/main" noChangeAspect="1"/>
+            </wp:cNvGraphicFramePr>
+            <a:graphic xmlns:a="http://schemas.openxmlformats.org/drawingml/2006/main">
+              <a:graphicData uri="http://schemas.openxmlformats.org/drawingml/2006/picture">
+                <pic:pic xmlns:pic="http://schemas.openxmlformats.org/drawingml/2006/picture">
+                  <pic:nvPicPr>
+                    <pic:cNvPr id="1" name=""/>
+                    <pic:cNvPicPr/>
+                  </pic:nvPicPr>
+                  <pic:blipFill>
+                    <a:blip r:embed="rId27"/>
+                    <a:stretch>
+                      <a:fillRect/>
+                    </a:stretch>
+                  </pic:blipFill>
+                  <pic:spPr>
+                    <a:xfrm>
+                      <a:off x="0" y="0"/>
+                      <a:ext cx="1781175" cy="304800"/>
+                    </a:xfrm>
+                    <a:prstGeom prst="rect">
+                      <a:avLst/>
+                    </a:prstGeom>
+                  </pic:spPr>
+                </pic:pic>
+              </a:graphicData>
+            </a:graphic>
+          </wp:inline>
+        </w:drawing>
+      </w:r>
+    </w:p>
+    <w:p>
+      <w:r>
+        <w:rPr>
+          <w:noProof/>
+        </w:rPr>
+        <w:drawing>
+          <wp:inline distT="0" distB="0" distL="0" distR="0" wp14:anchorId="222EE6B3" wp14:editId="0B2A4794">
+            <wp:extent cx="5400040" cy="945515"/>
+            <wp:effectExtent l="0" t="0" r="0" b="6985"/>
+            <wp:docPr id="22" name="Imagen 22" descr="Texto&#10;&#10;Descripción generada automáticamente"/>
+            <wp:cNvGraphicFramePr>
+              <a:graphicFrameLocks xmlns:a="http://schemas.openxmlformats.org/drawingml/2006/main" noChangeAspect="1"/>
+            </wp:cNvGraphicFramePr>
+            <a:graphic xmlns:a="http://schemas.openxmlformats.org/drawingml/2006/main">
+              <a:graphicData uri="http://schemas.openxmlformats.org/drawingml/2006/picture">
+                <pic:pic xmlns:pic="http://schemas.openxmlformats.org/drawingml/2006/picture">
+                  <pic:nvPicPr>
+                    <pic:cNvPr id="22" name="Imagen 22" descr="Texto&#10;&#10;Descripción generada automáticamente"/>
+                    <pic:cNvPicPr/>
+                  </pic:nvPicPr>
+                  <pic:blipFill>
+                    <a:blip r:embed="rId28"/>
+                    <a:stretch>
+                      <a:fillRect/>
+                    </a:stretch>
+                  </pic:blipFill>
+                  <pic:spPr>
+                    <a:xfrm>
+                      <a:off x="0" y="0"/>
+                      <a:ext cx="5400040" cy="945515"/>
+                    </a:xfrm>
+                    <a:prstGeom prst="rect">
+                      <a:avLst/>
+                    </a:prstGeom>
+                  </pic:spPr>
+                </pic:pic>
+              </a:graphicData>
+            </a:graphic>
+          </wp:inline>
+        </w:drawing>
+      </w:r>
+    </w:p>
+    <w:p>
+      <w:r>
+        <w:t>Obtenemos un p-</w:t>
+      </w:r>
+      <w:proofErr w:type="spellStart"/>
+      <w:r>
+        <w:t>value</w:t>
+      </w:r>
+      <w:proofErr w:type="spellEnd"/>
+      <w:r>
+        <w:t xml:space="preserve"> muy bajo que indica diferencias significativas entre ambos grupos.</w:t>
+      </w:r>
+    </w:p>
+    <w:p>
+      <w:pPr>
+        <w:pStyle w:val="Ttulo3"/>
+      </w:pPr>
+    </w:p>
+    <w:p>
+      <w:pPr>
+        <w:pStyle w:val="Ttulo3"/>
+      </w:pPr>
+      <w:bookmarkStart w:id="10" w:name="_Toc91092029"/>
+      <w:r>
+        <w:t>Tarifa</w:t>
+      </w:r>
+      <w:r>
+        <w:t>, Edad</w:t>
+      </w:r>
+      <w:r>
+        <w:t>-Supervivencia</w:t>
+      </w:r>
+      <w:bookmarkEnd w:id="10"/>
+    </w:p>
     <w:p/>
+    <w:p>
+      <w:proofErr w:type="gramStart"/>
+      <w:r>
+        <w:lastRenderedPageBreak/>
+        <w:t>El test</w:t>
+      </w:r>
+      <w:proofErr w:type="gramEnd"/>
+      <w:r>
+        <w:t xml:space="preserve"> de </w:t>
+      </w:r>
+      <w:proofErr w:type="spellStart"/>
+      <w:r>
+        <w:t>Fligner-Killeen</w:t>
+      </w:r>
+      <w:proofErr w:type="spellEnd"/>
+      <w:r>
+        <w:t xml:space="preserve"> </w:t>
+      </w:r>
+      <w:r>
+        <w:t>es la alternati</w:t>
+      </w:r>
+      <w:r>
+        <w:t>va no paramétrica a los contrastes de hipótesis de más de dos grupos</w:t>
+      </w:r>
+      <w:r>
+        <w:t xml:space="preserve"> cundo no se cumple la condición de normalidad</w:t>
+      </w:r>
+      <w:r>
+        <w:t xml:space="preserve">. Vamos a aplicar </w:t>
+      </w:r>
+      <w:proofErr w:type="gramStart"/>
+      <w:r>
+        <w:t>este test</w:t>
+      </w:r>
+      <w:proofErr w:type="gramEnd"/>
+      <w:r>
+        <w:t xml:space="preserve"> para ver si la tarifa y la edad influyen en la supervivencia de los pasajeros.</w:t>
+      </w:r>
+    </w:p>
+    <w:p>
+      <w:r>
+        <w:rPr>
+          <w:noProof/>
+        </w:rPr>
+        <w:drawing>
+          <wp:inline distT="0" distB="0" distL="0" distR="0" wp14:anchorId="21E6887A" wp14:editId="240E84EB">
+            <wp:extent cx="2009775" cy="419100"/>
+            <wp:effectExtent l="0" t="0" r="9525" b="0"/>
+            <wp:docPr id="39" name="Imagen 39"/>
+            <wp:cNvGraphicFramePr>
+              <a:graphicFrameLocks xmlns:a="http://schemas.openxmlformats.org/drawingml/2006/main" noChangeAspect="1"/>
+            </wp:cNvGraphicFramePr>
+            <a:graphic xmlns:a="http://schemas.openxmlformats.org/drawingml/2006/main">
+              <a:graphicData uri="http://schemas.openxmlformats.org/drawingml/2006/picture">
+                <pic:pic xmlns:pic="http://schemas.openxmlformats.org/drawingml/2006/picture">
+                  <pic:nvPicPr>
+                    <pic:cNvPr id="1" name=""/>
+                    <pic:cNvPicPr/>
+                  </pic:nvPicPr>
+                  <pic:blipFill>
+                    <a:blip r:embed="rId29"/>
+                    <a:stretch>
+                      <a:fillRect/>
+                    </a:stretch>
+                  </pic:blipFill>
+                  <pic:spPr>
+                    <a:xfrm>
+                      <a:off x="0" y="0"/>
+                      <a:ext cx="2009775" cy="419100"/>
+                    </a:xfrm>
+                    <a:prstGeom prst="rect">
+                      <a:avLst/>
+                    </a:prstGeom>
+                  </pic:spPr>
+                </pic:pic>
+              </a:graphicData>
+            </a:graphic>
+          </wp:inline>
+        </w:drawing>
+      </w:r>
+    </w:p>
+    <w:p>
+      <w:r>
+        <w:rPr>
+          <w:noProof/>
+        </w:rPr>
+        <w:drawing>
+          <wp:inline distT="0" distB="0" distL="0" distR="0" wp14:anchorId="55A26C8C" wp14:editId="532B289A">
+            <wp:extent cx="3105150" cy="1752600"/>
+            <wp:effectExtent l="0" t="0" r="0" b="0"/>
+            <wp:docPr id="40" name="Imagen 40" descr="Texto&#10;&#10;Descripción generada automáticamente"/>
+            <wp:cNvGraphicFramePr>
+              <a:graphicFrameLocks xmlns:a="http://schemas.openxmlformats.org/drawingml/2006/main" noChangeAspect="1"/>
+            </wp:cNvGraphicFramePr>
+            <a:graphic xmlns:a="http://schemas.openxmlformats.org/drawingml/2006/main">
+              <a:graphicData uri="http://schemas.openxmlformats.org/drawingml/2006/picture">
+                <pic:pic xmlns:pic="http://schemas.openxmlformats.org/drawingml/2006/picture">
+                  <pic:nvPicPr>
+                    <pic:cNvPr id="40" name="Imagen 40" descr="Texto&#10;&#10;Descripción generada automáticamente"/>
+                    <pic:cNvPicPr/>
+                  </pic:nvPicPr>
+                  <pic:blipFill>
+                    <a:blip r:embed="rId30"/>
+                    <a:stretch>
+                      <a:fillRect/>
+                    </a:stretch>
+                  </pic:blipFill>
+                  <pic:spPr>
+                    <a:xfrm>
+                      <a:off x="0" y="0"/>
+                      <a:ext cx="3105150" cy="1752600"/>
+                    </a:xfrm>
+                    <a:prstGeom prst="rect">
+                      <a:avLst/>
+                    </a:prstGeom>
+                  </pic:spPr>
+                </pic:pic>
+              </a:graphicData>
+            </a:graphic>
+          </wp:inline>
+        </w:drawing>
+      </w:r>
+    </w:p>
+    <w:p>
+      <w:r>
+        <w:t xml:space="preserve">Aplicando </w:t>
+      </w:r>
+      <w:proofErr w:type="gramStart"/>
+      <w:r>
+        <w:t>el test</w:t>
+      </w:r>
+      <w:proofErr w:type="gramEnd"/>
+      <w:r>
+        <w:t xml:space="preserve"> de Shapiro-Wilk vemos que no se cumple la hipótesis nula de normalidad.</w:t>
+      </w:r>
+    </w:p>
+    <w:p>
+      <w:r>
+        <w:rPr>
+          <w:noProof/>
+        </w:rPr>
+        <w:drawing>
+          <wp:inline distT="0" distB="0" distL="0" distR="0" wp14:anchorId="40B71525" wp14:editId="4AB30D2C">
+            <wp:extent cx="3419475" cy="447675"/>
+            <wp:effectExtent l="0" t="0" r="9525" b="9525"/>
+            <wp:docPr id="41" name="Imagen 41"/>
+            <wp:cNvGraphicFramePr>
+              <a:graphicFrameLocks xmlns:a="http://schemas.openxmlformats.org/drawingml/2006/main" noChangeAspect="1"/>
+            </wp:cNvGraphicFramePr>
+            <a:graphic xmlns:a="http://schemas.openxmlformats.org/drawingml/2006/main">
+              <a:graphicData uri="http://schemas.openxmlformats.org/drawingml/2006/picture">
+                <pic:pic xmlns:pic="http://schemas.openxmlformats.org/drawingml/2006/picture">
+                  <pic:nvPicPr>
+                    <pic:cNvPr id="1" name=""/>
+                    <pic:cNvPicPr/>
+                  </pic:nvPicPr>
+                  <pic:blipFill>
+                    <a:blip r:embed="rId31"/>
+                    <a:stretch>
+                      <a:fillRect/>
+                    </a:stretch>
+                  </pic:blipFill>
+                  <pic:spPr>
+                    <a:xfrm>
+                      <a:off x="0" y="0"/>
+                      <a:ext cx="3419475" cy="447675"/>
+                    </a:xfrm>
+                    <a:prstGeom prst="rect">
+                      <a:avLst/>
+                    </a:prstGeom>
+                  </pic:spPr>
+                </pic:pic>
+              </a:graphicData>
+            </a:graphic>
+          </wp:inline>
+        </w:drawing>
+      </w:r>
+    </w:p>
+    <w:p>
+      <w:r>
+        <w:rPr>
+          <w:noProof/>
+        </w:rPr>
+        <w:drawing>
+          <wp:inline distT="0" distB="0" distL="0" distR="0" wp14:anchorId="521DCCF2" wp14:editId="5C4C3CC0">
+            <wp:extent cx="5372100" cy="1666875"/>
+            <wp:effectExtent l="0" t="0" r="0" b="9525"/>
+            <wp:docPr id="42" name="Imagen 42" descr="Una captura de pantalla de un celular&#10;&#10;Descripción generada automáticamente con confianza media"/>
+            <wp:cNvGraphicFramePr>
+              <a:graphicFrameLocks xmlns:a="http://schemas.openxmlformats.org/drawingml/2006/main" noChangeAspect="1"/>
+            </wp:cNvGraphicFramePr>
+            <a:graphic xmlns:a="http://schemas.openxmlformats.org/drawingml/2006/main">
+              <a:graphicData uri="http://schemas.openxmlformats.org/drawingml/2006/picture">
+                <pic:pic xmlns:pic="http://schemas.openxmlformats.org/drawingml/2006/picture">
+                  <pic:nvPicPr>
+                    <pic:cNvPr id="42" name="Imagen 42" descr="Una captura de pantalla de un celular&#10;&#10;Descripción generada automáticamente con confianza media"/>
+                    <pic:cNvPicPr/>
+                  </pic:nvPicPr>
+                  <pic:blipFill>
+                    <a:blip r:embed="rId32"/>
+                    <a:stretch>
+                      <a:fillRect/>
+                    </a:stretch>
+                  </pic:blipFill>
+                  <pic:spPr>
+                    <a:xfrm>
+                      <a:off x="0" y="0"/>
+                      <a:ext cx="5372100" cy="1666875"/>
+                    </a:xfrm>
+                    <a:prstGeom prst="rect">
+                      <a:avLst/>
+                    </a:prstGeom>
+                  </pic:spPr>
+                </pic:pic>
+              </a:graphicData>
+            </a:graphic>
+          </wp:inline>
+        </w:drawing>
+      </w:r>
+    </w:p>
+    <w:p>
+      <w:r>
+        <w:t>Para la tarifa, obtenemos un p-</w:t>
+      </w:r>
+      <w:proofErr w:type="spellStart"/>
+      <w:r>
+        <w:t>value</w:t>
+      </w:r>
+      <w:proofErr w:type="spellEnd"/>
+      <w:r>
+        <w:t xml:space="preserve"> muy bajo, lo que nos indica que sí que se encuentra significancia en la diferencia de al menos dos grupos.</w:t>
+      </w:r>
+    </w:p>
+    <w:p>
+      <w:r>
+        <w:t>Para la edad, sin embargo, el p-</w:t>
+      </w:r>
+      <w:proofErr w:type="spellStart"/>
+      <w:r>
+        <w:t>value</w:t>
+      </w:r>
+      <w:proofErr w:type="spellEnd"/>
+      <w:r>
+        <w:t xml:space="preserve"> es superior al nivel de significancia por lo que no parece que sea un factor que influya en determinar si el pasajero sobrevivió o no. </w:t>
+      </w:r>
+    </w:p>
     <w:p/>
+    <w:p>
+      <w:pPr>
+        <w:pStyle w:val="Ttulo3"/>
+      </w:pPr>
+      <w:bookmarkStart w:id="11" w:name="_Toc91092030"/>
+      <w:r>
+        <w:t>Regresión logística</w:t>
+      </w:r>
+      <w:bookmarkEnd w:id="11"/>
+    </w:p>
     <w:p/>
+    <w:p>
+      <w:r>
+        <w:t>A fin de utilizar la regresión logística, vamos a intentar ver si podemos obtener regresión lineal entre el precio y otros atributos, pese a que ya hemos comentado que los principales estudios sobre este dataset tienen que ver con el factor "</w:t>
+      </w:r>
+      <w:proofErr w:type="spellStart"/>
+      <w:r>
+        <w:t>Survived</w:t>
+      </w:r>
+      <w:proofErr w:type="spellEnd"/>
+      <w:r>
+        <w:t>".</w:t>
+      </w:r>
+    </w:p>
+    <w:p>
+      <w:r>
+        <w:t>V</w:t>
+      </w:r>
+      <w:r>
+        <w:t>a</w:t>
+      </w:r>
+      <w:r>
+        <w:t>mos a comenzar el estudio con la edad, que es también una variable cuanti</w:t>
+      </w:r>
+      <w:r>
+        <w:t>t</w:t>
+      </w:r>
+      <w:r>
+        <w:t>ativa. De ser así, lo que estaríamos indicando es que cuanto mayores son las personas, tarifas más altas pagan, lo cual no tiene por qué ser así.</w:t>
+      </w:r>
+    </w:p>
+    <w:p>
+      <w:r>
+        <w:rPr>
+          <w:noProof/>
+        </w:rPr>
+        <w:lastRenderedPageBreak/>
+        <w:drawing>
+          <wp:inline distT="0" distB="0" distL="0" distR="0" wp14:anchorId="5E0E6AC5" wp14:editId="6A22F3FC">
+            <wp:extent cx="2305050" cy="457200"/>
+            <wp:effectExtent l="0" t="0" r="0" b="0"/>
+            <wp:docPr id="33" name="Imagen 33"/>
+            <wp:cNvGraphicFramePr>
+              <a:graphicFrameLocks xmlns:a="http://schemas.openxmlformats.org/drawingml/2006/main" noChangeAspect="1"/>
+            </wp:cNvGraphicFramePr>
+            <a:graphic xmlns:a="http://schemas.openxmlformats.org/drawingml/2006/main">
+              <a:graphicData uri="http://schemas.openxmlformats.org/drawingml/2006/picture">
+                <pic:pic xmlns:pic="http://schemas.openxmlformats.org/drawingml/2006/picture">
+                  <pic:nvPicPr>
+                    <pic:cNvPr id="1" name=""/>
+                    <pic:cNvPicPr/>
+                  </pic:nvPicPr>
+                  <pic:blipFill>
+                    <a:blip r:embed="rId33"/>
+                    <a:stretch>
+                      <a:fillRect/>
+                    </a:stretch>
+                  </pic:blipFill>
+                  <pic:spPr>
+                    <a:xfrm>
+                      <a:off x="0" y="0"/>
+                      <a:ext cx="2305050" cy="457200"/>
+                    </a:xfrm>
+                    <a:prstGeom prst="rect">
+                      <a:avLst/>
+                    </a:prstGeom>
+                  </pic:spPr>
+                </pic:pic>
+              </a:graphicData>
+            </a:graphic>
+          </wp:inline>
+        </w:drawing>
+      </w:r>
+    </w:p>
+    <w:p>
+      <w:r>
+        <w:rPr>
+          <w:noProof/>
+        </w:rPr>
+        <w:drawing>
+          <wp:inline distT="0" distB="0" distL="0" distR="0" wp14:anchorId="1440087E" wp14:editId="77929260">
+            <wp:extent cx="4953000" cy="2705100"/>
+            <wp:effectExtent l="0" t="0" r="0" b="0"/>
+            <wp:docPr id="34" name="Imagen 34" descr="Texto, Carta&#10;&#10;Descripción generada automáticamente"/>
+            <wp:cNvGraphicFramePr>
+              <a:graphicFrameLocks xmlns:a="http://schemas.openxmlformats.org/drawingml/2006/main" noChangeAspect="1"/>
+            </wp:cNvGraphicFramePr>
+            <a:graphic xmlns:a="http://schemas.openxmlformats.org/drawingml/2006/main">
+              <a:graphicData uri="http://schemas.openxmlformats.org/drawingml/2006/picture">
+                <pic:pic xmlns:pic="http://schemas.openxmlformats.org/drawingml/2006/picture">
+                  <pic:nvPicPr>
+                    <pic:cNvPr id="34" name="Imagen 34" descr="Texto, Carta&#10;&#10;Descripción generada automáticamente"/>
+                    <pic:cNvPicPr/>
+                  </pic:nvPicPr>
+                  <pic:blipFill>
+                    <a:blip r:embed="rId34"/>
+                    <a:stretch>
+                      <a:fillRect/>
+                    </a:stretch>
+                  </pic:blipFill>
+                  <pic:spPr>
+                    <a:xfrm>
+                      <a:off x="0" y="0"/>
+                      <a:ext cx="4953000" cy="2705100"/>
+                    </a:xfrm>
+                    <a:prstGeom prst="rect">
+                      <a:avLst/>
+                    </a:prstGeom>
+                  </pic:spPr>
+                </pic:pic>
+              </a:graphicData>
+            </a:graphic>
+          </wp:inline>
+        </w:drawing>
+      </w:r>
+    </w:p>
+    <w:p>
+      <w:r>
+        <w:t>Obtenemos un R-</w:t>
+      </w:r>
+      <w:proofErr w:type="spellStart"/>
+      <w:r>
+        <w:t>Squared</w:t>
+      </w:r>
+      <w:proofErr w:type="spellEnd"/>
+      <w:r>
+        <w:t xml:space="preserve"> realmente bajo, que nos indica que en este caso no podemos obtener una relación sólida entre la edad del pasajero y la tarifa que paga, lo cual tiene bastante sentido.</w:t>
+      </w:r>
+    </w:p>
+    <w:p>
+      <w:r>
+        <w:t>Vamos a utilizar el modelo de regresión lineal para predecir la tarifa en base a otras variables cualitativas.</w:t>
+      </w:r>
+    </w:p>
+    <w:p>
+      <w:r>
+        <w:t>Para ello, vamos a aplicar regresión sobre diferentes variables y vamos a tratar de encontrar las que mejor se ajustan.</w:t>
+      </w:r>
+    </w:p>
+    <w:p>
+      <w:r>
+        <w:rPr>
+          <w:noProof/>
+        </w:rPr>
+        <w:drawing>
+          <wp:inline distT="0" distB="0" distL="0" distR="0" wp14:anchorId="3E356F22" wp14:editId="22F53409">
+            <wp:extent cx="3267075" cy="857250"/>
+            <wp:effectExtent l="0" t="0" r="9525" b="0"/>
+            <wp:docPr id="35" name="Imagen 35" descr="Interfaz de usuario gráfica, Texto&#10;&#10;Descripción generada automáticamente"/>
+            <wp:cNvGraphicFramePr>
+              <a:graphicFrameLocks xmlns:a="http://schemas.openxmlformats.org/drawingml/2006/main" noChangeAspect="1"/>
+            </wp:cNvGraphicFramePr>
+            <a:graphic xmlns:a="http://schemas.openxmlformats.org/drawingml/2006/main">
+              <a:graphicData uri="http://schemas.openxmlformats.org/drawingml/2006/picture">
+                <pic:pic xmlns:pic="http://schemas.openxmlformats.org/drawingml/2006/picture">
+                  <pic:nvPicPr>
+                    <pic:cNvPr id="35" name="Imagen 35" descr="Interfaz de usuario gráfica, Texto&#10;&#10;Descripción generada automáticamente"/>
+                    <pic:cNvPicPr/>
+                  </pic:nvPicPr>
+                  <pic:blipFill>
+                    <a:blip r:embed="rId35"/>
+                    <a:stretch>
+                      <a:fillRect/>
+                    </a:stretch>
+                  </pic:blipFill>
+                  <pic:spPr>
+                    <a:xfrm>
+                      <a:off x="0" y="0"/>
+                      <a:ext cx="3267075" cy="857250"/>
+                    </a:xfrm>
+                    <a:prstGeom prst="rect">
+                      <a:avLst/>
+                    </a:prstGeom>
+                  </pic:spPr>
+                </pic:pic>
+              </a:graphicData>
+            </a:graphic>
+          </wp:inline>
+        </w:drawing>
+      </w:r>
+    </w:p>
+    <w:p>
+      <w:r>
+        <w:rPr>
+          <w:noProof/>
+        </w:rPr>
+        <w:lastRenderedPageBreak/>
+        <w:drawing>
+          <wp:inline distT="0" distB="0" distL="0" distR="0" wp14:anchorId="314EEC78" wp14:editId="3BD29508">
+            <wp:extent cx="4572000" cy="4591050"/>
+            <wp:effectExtent l="0" t="0" r="0" b="0"/>
+            <wp:docPr id="36" name="Imagen 36" descr="Texto&#10;&#10;Descripción generada automáticamente"/>
+            <wp:cNvGraphicFramePr>
+              <a:graphicFrameLocks xmlns:a="http://schemas.openxmlformats.org/drawingml/2006/main" noChangeAspect="1"/>
+            </wp:cNvGraphicFramePr>
+            <a:graphic xmlns:a="http://schemas.openxmlformats.org/drawingml/2006/main">
+              <a:graphicData uri="http://schemas.openxmlformats.org/drawingml/2006/picture">
+                <pic:pic xmlns:pic="http://schemas.openxmlformats.org/drawingml/2006/picture">
+                  <pic:nvPicPr>
+                    <pic:cNvPr id="36" name="Imagen 36" descr="Texto&#10;&#10;Descripción generada automáticamente"/>
+                    <pic:cNvPicPr/>
+                  </pic:nvPicPr>
+                  <pic:blipFill>
+                    <a:blip r:embed="rId36"/>
+                    <a:stretch>
+                      <a:fillRect/>
+                    </a:stretch>
+                  </pic:blipFill>
+                  <pic:spPr>
+                    <a:xfrm>
+                      <a:off x="0" y="0"/>
+                      <a:ext cx="4572000" cy="4591050"/>
+                    </a:xfrm>
+                    <a:prstGeom prst="rect">
+                      <a:avLst/>
+                    </a:prstGeom>
+                  </pic:spPr>
+                </pic:pic>
+              </a:graphicData>
+            </a:graphic>
+          </wp:inline>
+        </w:drawing>
+      </w:r>
+    </w:p>
+    <w:p>
+      <w:r>
+        <w:t>De estos resultados vemos que la clase es el factor que más influencia tiene con la tarifa, pese a que un valor de R-</w:t>
+      </w:r>
+      <w:proofErr w:type="spellStart"/>
+      <w:r>
+        <w:t>Squared</w:t>
+      </w:r>
+      <w:proofErr w:type="spellEnd"/>
+      <w:r>
+        <w:t xml:space="preserve"> de 0.36 tampoco puede considerarse demasiado bueno.</w:t>
+      </w:r>
+    </w:p>
+    <w:p>
+      <w:r>
+        <w:t>Por último, vamos a aplicar regresión logística sobre la variable objetivo "</w:t>
+      </w:r>
+      <w:proofErr w:type="spellStart"/>
+      <w:r>
+        <w:t>Survived</w:t>
+      </w:r>
+      <w:proofErr w:type="spellEnd"/>
+      <w:r>
+        <w:t>" para intentar encontrar mediante esta técnica qué parámetros influyen más en la supervivencia.</w:t>
+      </w:r>
+    </w:p>
+    <w:p>
+      <w:r>
+        <w:rPr>
+          <w:noProof/>
+        </w:rPr>
+        <w:drawing>
+          <wp:inline distT="0" distB="0" distL="0" distR="0" wp14:anchorId="1A26A302" wp14:editId="3BF34CCC">
+            <wp:extent cx="5400040" cy="438150"/>
+            <wp:effectExtent l="0" t="0" r="0" b="0"/>
+            <wp:docPr id="37" name="Imagen 37"/>
+            <wp:cNvGraphicFramePr>
+              <a:graphicFrameLocks xmlns:a="http://schemas.openxmlformats.org/drawingml/2006/main" noChangeAspect="1"/>
+            </wp:cNvGraphicFramePr>
+            <a:graphic xmlns:a="http://schemas.openxmlformats.org/drawingml/2006/main">
+              <a:graphicData uri="http://schemas.openxmlformats.org/drawingml/2006/picture">
+                <pic:pic xmlns:pic="http://schemas.openxmlformats.org/drawingml/2006/picture">
+                  <pic:nvPicPr>
+                    <pic:cNvPr id="1" name=""/>
+                    <pic:cNvPicPr/>
+                  </pic:nvPicPr>
+                  <pic:blipFill>
+                    <a:blip r:embed="rId37"/>
+                    <a:stretch>
+                      <a:fillRect/>
+                    </a:stretch>
+                  </pic:blipFill>
+                  <pic:spPr>
+                    <a:xfrm>
+                      <a:off x="0" y="0"/>
+                      <a:ext cx="5400040" cy="438150"/>
+                    </a:xfrm>
+                    <a:prstGeom prst="rect">
+                      <a:avLst/>
+                    </a:prstGeom>
+                  </pic:spPr>
+                </pic:pic>
+              </a:graphicData>
+            </a:graphic>
+          </wp:inline>
+        </w:drawing>
+      </w:r>
+    </w:p>
+    <w:p>
+      <w:r>
+        <w:rPr>
+          <w:noProof/>
+        </w:rPr>
+        <w:lastRenderedPageBreak/>
+        <w:drawing>
+          <wp:inline distT="0" distB="0" distL="0" distR="0" wp14:anchorId="5D1B7F91" wp14:editId="02F9BBA4">
+            <wp:extent cx="5238750" cy="4495800"/>
+            <wp:effectExtent l="0" t="0" r="0" b="0"/>
+            <wp:docPr id="38" name="Imagen 38" descr="Texto&#10;&#10;Descripción generada automáticamente"/>
+            <wp:cNvGraphicFramePr>
+              <a:graphicFrameLocks xmlns:a="http://schemas.openxmlformats.org/drawingml/2006/main" noChangeAspect="1"/>
+            </wp:cNvGraphicFramePr>
+            <a:graphic xmlns:a="http://schemas.openxmlformats.org/drawingml/2006/main">
+              <a:graphicData uri="http://schemas.openxmlformats.org/drawingml/2006/picture">
+                <pic:pic xmlns:pic="http://schemas.openxmlformats.org/drawingml/2006/picture">
+                  <pic:nvPicPr>
+                    <pic:cNvPr id="38" name="Imagen 38" descr="Texto&#10;&#10;Descripción generada automáticamente"/>
+                    <pic:cNvPicPr/>
+                  </pic:nvPicPr>
+                  <pic:blipFill>
+                    <a:blip r:embed="rId38"/>
+                    <a:stretch>
+                      <a:fillRect/>
+                    </a:stretch>
+                  </pic:blipFill>
+                  <pic:spPr>
+                    <a:xfrm>
+                      <a:off x="0" y="0"/>
+                      <a:ext cx="5238750" cy="4495800"/>
+                    </a:xfrm>
+                    <a:prstGeom prst="rect">
+                      <a:avLst/>
+                    </a:prstGeom>
+                  </pic:spPr>
+                </pic:pic>
+              </a:graphicData>
+            </a:graphic>
+          </wp:inline>
+        </w:drawing>
+      </w:r>
+    </w:p>
+    <w:p>
+      <w:r>
+        <w:t>De los datos anteriores se ve claramente que el factor más importante es la clase (el modelo toma como referencia la clase 1 y vemos como para pClass1 y pClass2 obtenemos una estimación negativa, que nos indica que es menos probable la supervivencia). Esto puede tener cierto sentido (a mejores condiciones en la clase del billete mayores probabilidades de supervivencia)</w:t>
+      </w:r>
+    </w:p>
+    <w:p>
+      <w:r>
+        <w:t>Del mismo modo, un valor negativo (y significativo) de la variable "</w:t>
+      </w:r>
+      <w:proofErr w:type="spellStart"/>
+      <w:r>
+        <w:t>Sexmale</w:t>
+      </w:r>
+      <w:proofErr w:type="spellEnd"/>
+      <w:r>
+        <w:t>" nos indica que los hombres tienen menos probabilidad de supervivencia que las mujeres.</w:t>
+      </w:r>
+    </w:p>
     <w:p/>
+    <w:p>
+      <w:pPr>
+        <w:pStyle w:val="Ttulo1"/>
+      </w:pPr>
+      <w:bookmarkStart w:id="12" w:name="_Toc91092031"/>
+      <w:r>
+        <w:t xml:space="preserve">5. </w:t>
+      </w:r>
+      <w:r>
+        <w:t>Representación de los resultados a partir de tablas y gráficas</w:t>
+      </w:r>
+      <w:bookmarkEnd w:id="12"/>
+    </w:p>
+    <w:p/>
+    <w:p>
+      <w:r>
+        <w:t>A continuación</w:t>
+      </w:r>
+      <w:r>
+        <w:t>,</w:t>
+      </w:r>
+      <w:r>
+        <w:t xml:space="preserve"> vamos a mostrar una serie de gráficas que nos permitan visualizar gráficamente los datos. Vamos a utilizar gráficos de barras apiladas</w:t>
+      </w:r>
+      <w:r>
+        <w:t xml:space="preserve"> utilizando la librería </w:t>
+      </w:r>
+      <w:proofErr w:type="spellStart"/>
+      <w:r>
+        <w:t>ggplot</w:t>
+      </w:r>
+      <w:proofErr w:type="spellEnd"/>
+      <w:r>
+        <w:t>.</w:t>
+      </w:r>
+    </w:p>
+    <w:p>
+      <w:r>
+        <w:t>Un primer análisis que puede resultar interesante es ver la relación entre el sexo del pasajero y su capacidad de supervivencia.</w:t>
+      </w:r>
+    </w:p>
+    <w:p>
+      <w:r>
+        <w:rPr>
+          <w:noProof/>
+        </w:rPr>
+        <w:drawing>
+          <wp:inline distT="0" distB="0" distL="0" distR="0" wp14:anchorId="57A5B98D" wp14:editId="0BCC4366">
+            <wp:extent cx="4333875" cy="342900"/>
+            <wp:effectExtent l="0" t="0" r="9525" b="0"/>
+            <wp:docPr id="23" name="Imagen 23"/>
+            <wp:cNvGraphicFramePr>
+              <a:graphicFrameLocks xmlns:a="http://schemas.openxmlformats.org/drawingml/2006/main" noChangeAspect="1"/>
+            </wp:cNvGraphicFramePr>
+            <a:graphic xmlns:a="http://schemas.openxmlformats.org/drawingml/2006/main">
+              <a:graphicData uri="http://schemas.openxmlformats.org/drawingml/2006/picture">
+                <pic:pic xmlns:pic="http://schemas.openxmlformats.org/drawingml/2006/picture">
+                  <pic:nvPicPr>
+                    <pic:cNvPr id="1" name=""/>
+                    <pic:cNvPicPr/>
+                  </pic:nvPicPr>
+                  <pic:blipFill>
+                    <a:blip r:embed="rId39"/>
+                    <a:stretch>
+                      <a:fillRect/>
+                    </a:stretch>
+                  </pic:blipFill>
+                  <pic:spPr>
+                    <a:xfrm>
+                      <a:off x="0" y="0"/>
+                      <a:ext cx="4333875" cy="342900"/>
+                    </a:xfrm>
+                    <a:prstGeom prst="rect">
+                      <a:avLst/>
+                    </a:prstGeom>
+                  </pic:spPr>
+                </pic:pic>
+              </a:graphicData>
+            </a:graphic>
+          </wp:inline>
+        </w:drawing>
+      </w:r>
+    </w:p>
+    <w:p>
+      <w:r>
+        <w:rPr>
+          <w:noProof/>
+        </w:rPr>
+        <w:lastRenderedPageBreak/>
+        <w:drawing>
+          <wp:inline distT="0" distB="0" distL="0" distR="0" wp14:anchorId="0AE1ABD0" wp14:editId="51D89E33">
+            <wp:extent cx="5400040" cy="3417570"/>
+            <wp:effectExtent l="0" t="0" r="0" b="0"/>
+            <wp:docPr id="24" name="Imagen 24" descr="Gráfico, Gráfico de barras&#10;&#10;Descripción generada automáticamente"/>
+            <wp:cNvGraphicFramePr>
+              <a:graphicFrameLocks xmlns:a="http://schemas.openxmlformats.org/drawingml/2006/main" noChangeAspect="1"/>
+            </wp:cNvGraphicFramePr>
+            <a:graphic xmlns:a="http://schemas.openxmlformats.org/drawingml/2006/main">
+              <a:graphicData uri="http://schemas.openxmlformats.org/drawingml/2006/picture">
+                <pic:pic xmlns:pic="http://schemas.openxmlformats.org/drawingml/2006/picture">
+                  <pic:nvPicPr>
+                    <pic:cNvPr id="24" name="Imagen 24" descr="Gráfico, Gráfico de barras&#10;&#10;Descripción generada automáticamente"/>
+                    <pic:cNvPicPr/>
+                  </pic:nvPicPr>
+                  <pic:blipFill>
+                    <a:blip r:embed="rId40"/>
+                    <a:stretch>
+                      <a:fillRect/>
+                    </a:stretch>
+                  </pic:blipFill>
+                  <pic:spPr>
+                    <a:xfrm>
+                      <a:off x="0" y="0"/>
+                      <a:ext cx="5400040" cy="3417570"/>
+                    </a:xfrm>
+                    <a:prstGeom prst="rect">
+                      <a:avLst/>
+                    </a:prstGeom>
+                  </pic:spPr>
+                </pic:pic>
+              </a:graphicData>
+            </a:graphic>
+          </wp:inline>
+        </w:drawing>
+      </w:r>
+    </w:p>
+    <w:p>
+      <w:r>
+        <w:t>De esta primera consulta obtenemos visualmente una información bastante relevante: mientras que la gran mayoría de hombres falleció, la mayoría de las mujeres sobrevivieron.</w:t>
+      </w:r>
+    </w:p>
+    <w:p>
+      <w:r>
+        <w:t>Veamos qué sucede comparando con la clase en la que viajaban.</w:t>
+      </w:r>
+    </w:p>
+    <w:p>
+      <w:r>
+        <w:rPr>
+          <w:noProof/>
+        </w:rPr>
+        <w:drawing>
+          <wp:inline distT="0" distB="0" distL="0" distR="0" wp14:anchorId="5CA35C7A" wp14:editId="021F894B">
+            <wp:extent cx="4676775" cy="333375"/>
+            <wp:effectExtent l="0" t="0" r="9525" b="9525"/>
+            <wp:docPr id="25" name="Imagen 25"/>
+            <wp:cNvGraphicFramePr>
+              <a:graphicFrameLocks xmlns:a="http://schemas.openxmlformats.org/drawingml/2006/main" noChangeAspect="1"/>
+            </wp:cNvGraphicFramePr>
+            <a:graphic xmlns:a="http://schemas.openxmlformats.org/drawingml/2006/main">
+              <a:graphicData uri="http://schemas.openxmlformats.org/drawingml/2006/picture">
+                <pic:pic xmlns:pic="http://schemas.openxmlformats.org/drawingml/2006/picture">
+                  <pic:nvPicPr>
+                    <pic:cNvPr id="1" name=""/>
+                    <pic:cNvPicPr/>
+                  </pic:nvPicPr>
+                  <pic:blipFill>
+                    <a:blip r:embed="rId41"/>
+                    <a:stretch>
+                      <a:fillRect/>
+                    </a:stretch>
+                  </pic:blipFill>
+                  <pic:spPr>
+                    <a:xfrm>
+                      <a:off x="0" y="0"/>
+                      <a:ext cx="4676775" cy="333375"/>
+                    </a:xfrm>
+                    <a:prstGeom prst="rect">
+                      <a:avLst/>
+                    </a:prstGeom>
+                  </pic:spPr>
+                </pic:pic>
+              </a:graphicData>
+            </a:graphic>
+          </wp:inline>
+        </w:drawing>
+      </w:r>
+    </w:p>
+    <w:p>
+      <w:r>
+        <w:rPr>
+          <w:noProof/>
+        </w:rPr>
+        <w:drawing>
+          <wp:inline distT="0" distB="0" distL="0" distR="0" wp14:anchorId="3EF0CB04" wp14:editId="2235779F">
+            <wp:extent cx="5400040" cy="3346450"/>
+            <wp:effectExtent l="0" t="0" r="0" b="6350"/>
+            <wp:docPr id="26" name="Imagen 26" descr="Gráfico, Gráfico de barras&#10;&#10;Descripción generada automáticamente"/>
+            <wp:cNvGraphicFramePr>
+              <a:graphicFrameLocks xmlns:a="http://schemas.openxmlformats.org/drawingml/2006/main" noChangeAspect="1"/>
+            </wp:cNvGraphicFramePr>
+            <a:graphic xmlns:a="http://schemas.openxmlformats.org/drawingml/2006/main">
+              <a:graphicData uri="http://schemas.openxmlformats.org/drawingml/2006/picture">
+                <pic:pic xmlns:pic="http://schemas.openxmlformats.org/drawingml/2006/picture">
+                  <pic:nvPicPr>
+                    <pic:cNvPr id="26" name="Imagen 26" descr="Gráfico, Gráfico de barras&#10;&#10;Descripción generada automáticamente"/>
+                    <pic:cNvPicPr/>
+                  </pic:nvPicPr>
+                  <pic:blipFill>
+                    <a:blip r:embed="rId42"/>
+                    <a:stretch>
+                      <a:fillRect/>
+                    </a:stretch>
+                  </pic:blipFill>
+                  <pic:spPr>
+                    <a:xfrm>
+                      <a:off x="0" y="0"/>
+                      <a:ext cx="5400040" cy="3346450"/>
+                    </a:xfrm>
+                    <a:prstGeom prst="rect">
+                      <a:avLst/>
+                    </a:prstGeom>
+                  </pic:spPr>
+                </pic:pic>
+              </a:graphicData>
+            </a:graphic>
+          </wp:inline>
+        </w:drawing>
+      </w:r>
+    </w:p>
+    <w:p>
+      <w:r>
+        <w:t>Vemos que el número de supervivientes es relativamente parecido en todas las categorías. Pero veamos qué sucede desde el punto de vista porcentual:</w:t>
+      </w:r>
+    </w:p>
+    <w:p>
+      <w:r>
+        <w:rPr>
+          <w:noProof/>
+        </w:rPr>
+        <w:lastRenderedPageBreak/>
+        <w:drawing>
+          <wp:inline distT="0" distB="0" distL="0" distR="0" wp14:anchorId="75939B92" wp14:editId="4DE6309C">
+            <wp:extent cx="5400040" cy="234950"/>
+            <wp:effectExtent l="0" t="0" r="0" b="0"/>
+            <wp:docPr id="27" name="Imagen 27"/>
+            <wp:cNvGraphicFramePr>
+              <a:graphicFrameLocks xmlns:a="http://schemas.openxmlformats.org/drawingml/2006/main" noChangeAspect="1"/>
+            </wp:cNvGraphicFramePr>
+            <a:graphic xmlns:a="http://schemas.openxmlformats.org/drawingml/2006/main">
+              <a:graphicData uri="http://schemas.openxmlformats.org/drawingml/2006/picture">
+                <pic:pic xmlns:pic="http://schemas.openxmlformats.org/drawingml/2006/picture">
+                  <pic:nvPicPr>
+                    <pic:cNvPr id="1" name=""/>
+                    <pic:cNvPicPr/>
+                  </pic:nvPicPr>
+                  <pic:blipFill>
+                    <a:blip r:embed="rId43"/>
+                    <a:stretch>
+                      <a:fillRect/>
+                    </a:stretch>
+                  </pic:blipFill>
+                  <pic:spPr>
+                    <a:xfrm>
+                      <a:off x="0" y="0"/>
+                      <a:ext cx="5400040" cy="234950"/>
+                    </a:xfrm>
+                    <a:prstGeom prst="rect">
+                      <a:avLst/>
+                    </a:prstGeom>
+                  </pic:spPr>
+                </pic:pic>
+              </a:graphicData>
+            </a:graphic>
+          </wp:inline>
+        </w:drawing>
+      </w:r>
+    </w:p>
+    <w:p>
+      <w:r>
+        <w:rPr>
+          <w:noProof/>
+        </w:rPr>
+        <w:drawing>
+          <wp:inline distT="0" distB="0" distL="0" distR="0" wp14:anchorId="1A57F829" wp14:editId="100B09EB">
+            <wp:extent cx="5400040" cy="3446780"/>
+            <wp:effectExtent l="0" t="0" r="0" b="1270"/>
+            <wp:docPr id="28" name="Imagen 28" descr="Gráfico, Gráfico de barras&#10;&#10;Descripción generada automáticamente"/>
+            <wp:cNvGraphicFramePr>
+              <a:graphicFrameLocks xmlns:a="http://schemas.openxmlformats.org/drawingml/2006/main" noChangeAspect="1"/>
+            </wp:cNvGraphicFramePr>
+            <a:graphic xmlns:a="http://schemas.openxmlformats.org/drawingml/2006/main">
+              <a:graphicData uri="http://schemas.openxmlformats.org/drawingml/2006/picture">
+                <pic:pic xmlns:pic="http://schemas.openxmlformats.org/drawingml/2006/picture">
+                  <pic:nvPicPr>
+                    <pic:cNvPr id="28" name="Imagen 28" descr="Gráfico, Gráfico de barras&#10;&#10;Descripción generada automáticamente"/>
+                    <pic:cNvPicPr/>
+                  </pic:nvPicPr>
+                  <pic:blipFill>
+                    <a:blip r:embed="rId44"/>
+                    <a:stretch>
+                      <a:fillRect/>
+                    </a:stretch>
+                  </pic:blipFill>
+                  <pic:spPr>
+                    <a:xfrm>
+                      <a:off x="0" y="0"/>
+                      <a:ext cx="5400040" cy="3446780"/>
+                    </a:xfrm>
+                    <a:prstGeom prst="rect">
+                      <a:avLst/>
+                    </a:prstGeom>
+                  </pic:spPr>
+                </pic:pic>
+              </a:graphicData>
+            </a:graphic>
+          </wp:inline>
+        </w:drawing>
+      </w:r>
+    </w:p>
+    <w:p>
+      <w:r>
+        <w:t>Aquí comprobamos que los pasajeros de primera clase tenían más probabilidad de sobrevivir que los de segunda, y éstos más que los de tercera.</w:t>
+      </w:r>
+    </w:p>
+    <w:p/>
+    <w:p>
+      <w:r>
+        <w:t>Por último, vamos a ver la relación entre las tres variables: Por cada clase (1, 2, 3) vemos el porcentaje de supervivientes.</w:t>
+      </w:r>
+    </w:p>
+    <w:p>
+      <w:r>
+        <w:rPr>
+          <w:noProof/>
+        </w:rPr>
+        <w:drawing>
+          <wp:inline distT="0" distB="0" distL="0" distR="0" wp14:anchorId="637ECBDE" wp14:editId="4453EAEA">
+            <wp:extent cx="5400040" cy="272415"/>
+            <wp:effectExtent l="0" t="0" r="0" b="0"/>
+            <wp:docPr id="30" name="Imagen 30"/>
+            <wp:cNvGraphicFramePr>
+              <a:graphicFrameLocks xmlns:a="http://schemas.openxmlformats.org/drawingml/2006/main" noChangeAspect="1"/>
+            </wp:cNvGraphicFramePr>
+            <a:graphic xmlns:a="http://schemas.openxmlformats.org/drawingml/2006/main">
+              <a:graphicData uri="http://schemas.openxmlformats.org/drawingml/2006/picture">
+                <pic:pic xmlns:pic="http://schemas.openxmlformats.org/drawingml/2006/picture">
+                  <pic:nvPicPr>
+                    <pic:cNvPr id="1" name=""/>
+                    <pic:cNvPicPr/>
+                  </pic:nvPicPr>
+                  <pic:blipFill>
+                    <a:blip r:embed="rId45"/>
+                    <a:stretch>
+                      <a:fillRect/>
+                    </a:stretch>
+                  </pic:blipFill>
+                  <pic:spPr>
+                    <a:xfrm>
+                      <a:off x="0" y="0"/>
+                      <a:ext cx="5400040" cy="272415"/>
+                    </a:xfrm>
+                    <a:prstGeom prst="rect">
+                      <a:avLst/>
+                    </a:prstGeom>
+                  </pic:spPr>
+                </pic:pic>
+              </a:graphicData>
+            </a:graphic>
+          </wp:inline>
+        </w:drawing>
+      </w:r>
+    </w:p>
+    <w:p>
+      <w:r>
+        <w:rPr>
+          <w:noProof/>
+        </w:rPr>
+        <w:lastRenderedPageBreak/>
+        <w:drawing>
+          <wp:inline distT="0" distB="0" distL="0" distR="0" wp14:anchorId="3521F459" wp14:editId="6B032E06">
+            <wp:extent cx="5400040" cy="3406775"/>
+            <wp:effectExtent l="0" t="0" r="0" b="3175"/>
+            <wp:docPr id="29" name="Imagen 29" descr="Gráfico, Gráfico de barras&#10;&#10;Descripción generada automáticamente"/>
+            <wp:cNvGraphicFramePr>
+              <a:graphicFrameLocks xmlns:a="http://schemas.openxmlformats.org/drawingml/2006/main" noChangeAspect="1"/>
+            </wp:cNvGraphicFramePr>
+            <a:graphic xmlns:a="http://schemas.openxmlformats.org/drawingml/2006/main">
+              <a:graphicData uri="http://schemas.openxmlformats.org/drawingml/2006/picture">
+                <pic:pic xmlns:pic="http://schemas.openxmlformats.org/drawingml/2006/picture">
+                  <pic:nvPicPr>
+                    <pic:cNvPr id="29" name="Imagen 29" descr="Gráfico, Gráfico de barras&#10;&#10;Descripción generada automáticamente"/>
+                    <pic:cNvPicPr/>
+                  </pic:nvPicPr>
+                  <pic:blipFill>
+                    <a:blip r:embed="rId46"/>
+                    <a:stretch>
+                      <a:fillRect/>
+                    </a:stretch>
+                  </pic:blipFill>
+                  <pic:spPr>
+                    <a:xfrm>
+                      <a:off x="0" y="0"/>
+                      <a:ext cx="5400040" cy="3406775"/>
+                    </a:xfrm>
+                    <a:prstGeom prst="rect">
+                      <a:avLst/>
+                    </a:prstGeom>
+                  </pic:spPr>
+                </pic:pic>
+              </a:graphicData>
+            </a:graphic>
+          </wp:inline>
+        </w:drawing>
+      </w:r>
+    </w:p>
+    <w:p>
+      <w:r>
+        <w:t>Como dato llamativo, casi todas las mujeres de primera clase sobrevivieron, mientras que no lo hizo casi ningún hombre de segunda o tercera.</w:t>
+      </w:r>
+    </w:p>
+    <w:p/>
+    <w:p>
+      <w:pPr>
+        <w:pStyle w:val="Ttulo1"/>
+      </w:pPr>
+      <w:bookmarkStart w:id="13" w:name="_Toc91092032"/>
+      <w:r>
+        <w:t>6. Resolución del problema</w:t>
+      </w:r>
+      <w:bookmarkEnd w:id="13"/>
+    </w:p>
+    <w:p/>
+    <w:p>
+      <w:r>
+        <w:t>Como hemos comentado al principio, el principal objetivo del dataset es ver las características que hacían que un pasajero tuviera más probabilidades de sobrevivir en el Titanic.</w:t>
+      </w:r>
+    </w:p>
+    <w:p>
+      <w:r>
+        <w:t>Para ello, durante el trabajo hemos analizado la capacidad de supervivencia en función de distintas características, en concreto, en función de la edad, el sexo, la tarifa o la clase.</w:t>
+      </w:r>
+    </w:p>
+    <w:p>
+      <w:r>
+        <w:t xml:space="preserve">Tanto gráficamente como mediante </w:t>
+      </w:r>
+      <w:proofErr w:type="gramStart"/>
+      <w:r>
+        <w:t>el test</w:t>
+      </w:r>
+      <w:proofErr w:type="gramEnd"/>
+      <w:r>
+        <w:t xml:space="preserve"> de</w:t>
+      </w:r>
+      <w:r>
+        <w:t xml:space="preserve"> </w:t>
+      </w:r>
+      <w:r>
+        <w:rPr>
+          <w:lang w:val="el-GR"/>
+        </w:rPr>
+        <w:t>χ</w:t>
+      </w:r>
+      <w:r>
+        <w:rPr>
+          <w:vertAlign w:val="superscript"/>
+        </w:rPr>
+        <w:t>2</w:t>
+      </w:r>
+      <w:r>
+        <w:t>, hemos podido comprobar que una mujer a bordo del Titanic tiene más probabilidad de estar entre los supervivientes que un hombre y que, por tanto, el sexo es un factor determinante a la hora de poder averiguar si un pasajero sobrevivió.</w:t>
+      </w:r>
+    </w:p>
+    <w:p>
+      <w:r>
+        <w:t>Respecto a la clase en la que viajaba el pasajero, si bien el número de supervivientes es parecido en las tres categorías que había, en porcentaje hemos visto que los pasajeros de primera clase tenían más probabilidades de sobrevivir que los de segunda y a su vez, estos tenían más probabilidades de sobrevivir que los de tercera.</w:t>
+      </w:r>
+    </w:p>
+    <w:p>
+      <w:r>
+        <w:t>El pasajero prototipo que sobrevivió podemos decir que es una mujer que viajaba en primera clase.</w:t>
+      </w:r>
+    </w:p>
+    <w:p>
+      <w:r>
+        <w:t xml:space="preserve">Sobre la tarifa y la edad, hemos aplicado </w:t>
+      </w:r>
+      <w:proofErr w:type="gramStart"/>
+      <w:r>
+        <w:t>el test</w:t>
+      </w:r>
+      <w:proofErr w:type="gramEnd"/>
+      <w:r>
+        <w:t xml:space="preserve"> de </w:t>
+      </w:r>
+      <w:r>
+        <w:t>Kruskal-Wallis</w:t>
+      </w:r>
+      <w:r>
+        <w:t xml:space="preserve"> para comprobar que mientras que la tarifa sí es un factor determinante para saber si el pasajero sobrevivió, la edad no parece tener un peso demasiado grande.</w:t>
+      </w:r>
+    </w:p>
     <w:p/>
     <w:sectPr>
+      <w:footerReference w:type="default" r:id="rId47"/>
       <w:pgSz w:w="11906" w:h="16838"/>
       <w:pgMar w:top="1417" w:right="1701" w:bottom="1417" w:left="1701" w:header="708" w:footer="708" w:gutter="0"/>
       <w:cols w:space="708"/>
@@ -1501,6 +4187,98 @@
     </w:sectPr>
   </w:body>
 </w:document>
+</file>
+
+<file path=word/endnotes.xml><?xml version="1.0" encoding="utf-8"?>
+<w:endnotes xmlns:wpc="http://schemas.microsoft.com/office/word/2010/wordprocessingCanvas" xmlns:cx="http://schemas.microsoft.com/office/drawing/2014/chartex" xmlns:cx1="http://schemas.microsoft.com/office/drawing/2015/9/8/chartex" xmlns:cx2="http://schemas.microsoft.com/office/drawing/2015/10/21/chartex" xmlns:cx3="http://schemas.microsoft.com/office/drawing/2016/5/9/chartex" xmlns:cx4="http://schemas.microsoft.com/office/drawing/2016/5/10/chartex" xmlns:cx5="http://schemas.microsoft.com/office/drawing/2016/5/11/chartex" xmlns:cx6="http://schemas.microsoft.com/office/drawing/2016/5/12/chartex" xmlns:cx7="http://schemas.microsoft.com/office/drawing/2016/5/13/chartex" xmlns:cx8="http://schemas.microsoft.com/office/drawing/2016/5/14/chartex" xmlns:mc="http://schemas.openxmlformats.org/markup-compatibility/2006" xmlns:aink="http://schemas.microsoft.com/office/drawing/2016/ink" xmlns:am3d="http://schemas.microsoft.com/office/drawing/2017/model3d" xmlns:o="urn:schemas-microsoft-com:office:office" xmlns:r="http://schemas.openxmlformats.org/officeDocument/2006/relationships" xmlns:m="http://schemas.openxmlformats.org/officeDocument/2006/math" xmlns:v="urn:schemas-microsoft-com:vml" xmlns:wp14="http://schemas.microsoft.com/office/word/2010/wordprocessingDrawing" xmlns:wp="http://schemas.openxmlformats.org/drawingml/2006/wordprocessingDrawing" xmlns:w10="urn:schemas-microsoft-com:office:word" xmlns:w="http://schemas.openxmlformats.org/wordprocessingml/2006/main" xmlns:w14="http://schemas.microsoft.com/office/word/2010/wordml" xmlns:w15="http://schemas.microsoft.com/office/word/2012/wordml" xmlns:w16cex="http://schemas.microsoft.com/office/word/2018/wordml/cex" xmlns:w16cid="http://schemas.microsoft.com/office/word/2016/wordml/cid" xmlns:w16="http://schemas.microsoft.com/office/word/2018/wordml" xmlns:w16sdtdh="http://schemas.microsoft.com/office/word/2020/wordml/sdtdatahash" xmlns:w16se="http://schemas.microsoft.com/office/word/2015/wordml/symex" xmlns:wpg="http://schemas.microsoft.com/office/word/2010/wordprocessingGroup" xmlns:wpi="http://schemas.microsoft.com/office/word/2010/wordprocessingInk" xmlns:wne="http://schemas.microsoft.com/office/word/2006/wordml" xmlns:wps="http://schemas.microsoft.com/office/word/2010/wordprocessingShape" mc:Ignorable="w14 w15 w16se w16cid w16 w16cex w16sdtdh wp14">
+  <w:endnote w:type="separator" w:id="-1">
+    <w:p>
+      <w:pPr>
+        <w:spacing w:after="0" w:line="240" w:lineRule="auto"/>
+      </w:pPr>
+      <w:r>
+        <w:separator/>
+      </w:r>
+    </w:p>
+  </w:endnote>
+  <w:endnote w:type="continuationSeparator" w:id="0">
+    <w:p>
+      <w:pPr>
+        <w:spacing w:after="0" w:line="240" w:lineRule="auto"/>
+      </w:pPr>
+      <w:r>
+        <w:continuationSeparator/>
+      </w:r>
+    </w:p>
+  </w:endnote>
+</w:endnotes>
+</file>
+
+<file path=word/footer1.xml><?xml version="1.0" encoding="utf-8"?>
+<w:ftr xmlns:wpc="http://schemas.microsoft.com/office/word/2010/wordprocessingCanvas" xmlns:cx="http://schemas.microsoft.com/office/drawing/2014/chartex" xmlns:cx1="http://schemas.microsoft.com/office/drawing/2015/9/8/chartex" xmlns:cx2="http://schemas.microsoft.com/office/drawing/2015/10/21/chartex" xmlns:cx3="http://schemas.microsoft.com/office/drawing/2016/5/9/chartex" xmlns:cx4="http://schemas.microsoft.com/office/drawing/2016/5/10/chartex" xmlns:cx5="http://schemas.microsoft.com/office/drawing/2016/5/11/chartex" xmlns:cx6="http://schemas.microsoft.com/office/drawing/2016/5/12/chartex" xmlns:cx7="http://schemas.microsoft.com/office/drawing/2016/5/13/chartex" xmlns:cx8="http://schemas.microsoft.com/office/drawing/2016/5/14/chartex" xmlns:mc="http://schemas.openxmlformats.org/markup-compatibility/2006" xmlns:aink="http://schemas.microsoft.com/office/drawing/2016/ink" xmlns:am3d="http://schemas.microsoft.com/office/drawing/2017/model3d" xmlns:o="urn:schemas-microsoft-com:office:office" xmlns:r="http://schemas.openxmlformats.org/officeDocument/2006/relationships" xmlns:m="http://schemas.openxmlformats.org/officeDocument/2006/math" xmlns:v="urn:schemas-microsoft-com:vml" xmlns:wp14="http://schemas.microsoft.com/office/word/2010/wordprocessingDrawing" xmlns:wp="http://schemas.openxmlformats.org/drawingml/2006/wordprocessingDrawing" xmlns:w10="urn:schemas-microsoft-com:office:word" xmlns:w="http://schemas.openxmlformats.org/wordprocessingml/2006/main" xmlns:w14="http://schemas.microsoft.com/office/word/2010/wordml" xmlns:w15="http://schemas.microsoft.com/office/word/2012/wordml" xmlns:w16cex="http://schemas.microsoft.com/office/word/2018/wordml/cex" xmlns:w16cid="http://schemas.microsoft.com/office/word/2016/wordml/cid" xmlns:w16="http://schemas.microsoft.com/office/word/2018/wordml" xmlns:w16sdtdh="http://schemas.microsoft.com/office/word/2020/wordml/sdtdatahash" xmlns:w16se="http://schemas.microsoft.com/office/word/2015/wordml/symex" xmlns:wpg="http://schemas.microsoft.com/office/word/2010/wordprocessingGroup" xmlns:wpi="http://schemas.microsoft.com/office/word/2010/wordprocessingInk" xmlns:wne="http://schemas.microsoft.com/office/word/2006/wordml" xmlns:wps="http://schemas.microsoft.com/office/word/2010/wordprocessingShape" mc:Ignorable="w14 w15 w16se w16cid w16 w16cex w16sdtdh wp14">
+  <w:sdt>
+    <w:sdtPr>
+      <w:id w:val="1681307305"/>
+      <w:docPartObj>
+        <w:docPartGallery w:val="Page Numbers (Bottom of Page)"/>
+        <w:docPartUnique/>
+      </w:docPartObj>
+    </w:sdtPr>
+    <w:sdtContent>
+      <w:p>
+        <w:pPr>
+          <w:pStyle w:val="Piedepgina"/>
+          <w:jc w:val="center"/>
+        </w:pPr>
+        <w:r>
+          <w:fldChar w:fldCharType="begin"/>
+        </w:r>
+        <w:r>
+          <w:instrText>PAGE   \* MERGEFORMAT</w:instrText>
+        </w:r>
+        <w:r>
+          <w:fldChar w:fldCharType="separate"/>
+        </w:r>
+        <w:r>
+          <w:t>2</w:t>
+        </w:r>
+        <w:r>
+          <w:fldChar w:fldCharType="end"/>
+        </w:r>
+      </w:p>
+    </w:sdtContent>
+  </w:sdt>
+  <w:p>
+    <w:pPr>
+      <w:pStyle w:val="Piedepgina"/>
+    </w:pPr>
+  </w:p>
+</w:ftr>
+</file>
+
+<file path=word/footnotes.xml><?xml version="1.0" encoding="utf-8"?>
+<w:footnotes xmlns:wpc="http://schemas.microsoft.com/office/word/2010/wordprocessingCanvas" xmlns:cx="http://schemas.microsoft.com/office/drawing/2014/chartex" xmlns:cx1="http://schemas.microsoft.com/office/drawing/2015/9/8/chartex" xmlns:cx2="http://schemas.microsoft.com/office/drawing/2015/10/21/chartex" xmlns:cx3="http://schemas.microsoft.com/office/drawing/2016/5/9/chartex" xmlns:cx4="http://schemas.microsoft.com/office/drawing/2016/5/10/chartex" xmlns:cx5="http://schemas.microsoft.com/office/drawing/2016/5/11/chartex" xmlns:cx6="http://schemas.microsoft.com/office/drawing/2016/5/12/chartex" xmlns:cx7="http://schemas.microsoft.com/office/drawing/2016/5/13/chartex" xmlns:cx8="http://schemas.microsoft.com/office/drawing/2016/5/14/chartex" xmlns:mc="http://schemas.openxmlformats.org/markup-compatibility/2006" xmlns:aink="http://schemas.microsoft.com/office/drawing/2016/ink" xmlns:am3d="http://schemas.microsoft.com/office/drawing/2017/model3d" xmlns:o="urn:schemas-microsoft-com:office:office" xmlns:r="http://schemas.openxmlformats.org/officeDocument/2006/relationships" xmlns:m="http://schemas.openxmlformats.org/officeDocument/2006/math" xmlns:v="urn:schemas-microsoft-com:vml" xmlns:wp14="http://schemas.microsoft.com/office/word/2010/wordprocessingDrawing" xmlns:wp="http://schemas.openxmlformats.org/drawingml/2006/wordprocessingDrawing" xmlns:w10="urn:schemas-microsoft-com:office:word" xmlns:w="http://schemas.openxmlformats.org/wordprocessingml/2006/main" xmlns:w14="http://schemas.microsoft.com/office/word/2010/wordml" xmlns:w15="http://schemas.microsoft.com/office/word/2012/wordml" xmlns:w16cex="http://schemas.microsoft.com/office/word/2018/wordml/cex" xmlns:w16cid="http://schemas.microsoft.com/office/word/2016/wordml/cid" xmlns:w16="http://schemas.microsoft.com/office/word/2018/wordml" xmlns:w16sdtdh="http://schemas.microsoft.com/office/word/2020/wordml/sdtdatahash" xmlns:w16se="http://schemas.microsoft.com/office/word/2015/wordml/symex" xmlns:wpg="http://schemas.microsoft.com/office/word/2010/wordprocessingGroup" xmlns:wpi="http://schemas.microsoft.com/office/word/2010/wordprocessingInk" xmlns:wne="http://schemas.microsoft.com/office/word/2006/wordml" xmlns:wps="http://schemas.microsoft.com/office/word/2010/wordprocessingShape" mc:Ignorable="w14 w15 w16se w16cid w16 w16cex w16sdtdh wp14">
+  <w:footnote w:type="separator" w:id="-1">
+    <w:p>
+      <w:pPr>
+        <w:spacing w:after="0" w:line="240" w:lineRule="auto"/>
+      </w:pPr>
+      <w:r>
+        <w:separator/>
+      </w:r>
+    </w:p>
+  </w:footnote>
+  <w:footnote w:type="continuationSeparator" w:id="0">
+    <w:p>
+      <w:pPr>
+        <w:spacing w:after="0" w:line="240" w:lineRule="auto"/>
+      </w:pPr>
+      <w:r>
+        <w:continuationSeparator/>
+      </w:r>
+    </w:p>
+  </w:footnote>
+</w:footnotes>
 </file>
 
 <file path=word/numbering.xml><?xml version="1.0" encoding="utf-8"?>
@@ -2320,6 +5098,71 @@
     <w:name w:val="Normal"/>
     <w:qFormat/>
   </w:style>
+  <w:style w:type="paragraph" w:styleId="Ttulo1">
+    <w:name w:val="heading 1"/>
+    <w:basedOn w:val="Normal"/>
+    <w:next w:val="Normal"/>
+    <w:link w:val="Ttulo1Car"/>
+    <w:uiPriority w:val="9"/>
+    <w:qFormat/>
+    <w:rsid w:val="00494FD6"/>
+    <w:pPr>
+      <w:keepNext/>
+      <w:keepLines/>
+      <w:spacing w:before="240" w:after="0"/>
+      <w:outlineLvl w:val="0"/>
+    </w:pPr>
+    <w:rPr>
+      <w:rFonts w:asciiTheme="majorHAnsi" w:eastAsiaTheme="majorEastAsia" w:hAnsiTheme="majorHAnsi" w:cstheme="majorBidi"/>
+      <w:color w:val="2F5496" w:themeColor="accent1" w:themeShade="BF"/>
+      <w:sz w:val="32"/>
+      <w:szCs w:val="32"/>
+    </w:rPr>
+  </w:style>
+  <w:style w:type="paragraph" w:styleId="Ttulo2">
+    <w:name w:val="heading 2"/>
+    <w:basedOn w:val="Normal"/>
+    <w:next w:val="Normal"/>
+    <w:link w:val="Ttulo2Car"/>
+    <w:uiPriority w:val="9"/>
+    <w:unhideWhenUsed/>
+    <w:qFormat/>
+    <w:rsid w:val="00494FD6"/>
+    <w:pPr>
+      <w:keepNext/>
+      <w:keepLines/>
+      <w:spacing w:before="40" w:after="0"/>
+      <w:outlineLvl w:val="1"/>
+    </w:pPr>
+    <w:rPr>
+      <w:rFonts w:asciiTheme="majorHAnsi" w:eastAsiaTheme="majorEastAsia" w:hAnsiTheme="majorHAnsi" w:cstheme="majorBidi"/>
+      <w:color w:val="2F5496" w:themeColor="accent1" w:themeShade="BF"/>
+      <w:sz w:val="26"/>
+      <w:szCs w:val="26"/>
+    </w:rPr>
+  </w:style>
+  <w:style w:type="paragraph" w:styleId="Ttulo3">
+    <w:name w:val="heading 3"/>
+    <w:basedOn w:val="Normal"/>
+    <w:next w:val="Normal"/>
+    <w:link w:val="Ttulo3Car"/>
+    <w:uiPriority w:val="9"/>
+    <w:unhideWhenUsed/>
+    <w:qFormat/>
+    <w:rsid w:val="00494FD6"/>
+    <w:pPr>
+      <w:keepNext/>
+      <w:keepLines/>
+      <w:spacing w:before="40" w:after="0"/>
+      <w:outlineLvl w:val="2"/>
+    </w:pPr>
+    <w:rPr>
+      <w:rFonts w:asciiTheme="majorHAnsi" w:eastAsiaTheme="majorEastAsia" w:hAnsiTheme="majorHAnsi" w:cstheme="majorBidi"/>
+      <w:color w:val="1F3763" w:themeColor="accent1" w:themeShade="7F"/>
+      <w:sz w:val="24"/>
+      <w:szCs w:val="24"/>
+    </w:rPr>
+  </w:style>
   <w:style w:type="character" w:default="1" w:styleId="Fuentedeprrafopredeter">
     <w:name w:val="Default Paragraph Font"/>
     <w:uiPriority w:val="1"/>
@@ -2380,6 +5223,142 @@
       <w:color w:val="605E5C"/>
       <w:shd w:val="clear" w:color="auto" w:fill="E1DFDD"/>
     </w:rPr>
+  </w:style>
+  <w:style w:type="character" w:customStyle="1" w:styleId="Ttulo1Car">
+    <w:name w:val="Título 1 Car"/>
+    <w:basedOn w:val="Fuentedeprrafopredeter"/>
+    <w:link w:val="Ttulo1"/>
+    <w:uiPriority w:val="9"/>
+    <w:rsid w:val="00494FD6"/>
+    <w:rPr>
+      <w:rFonts w:asciiTheme="majorHAnsi" w:eastAsiaTheme="majorEastAsia" w:hAnsiTheme="majorHAnsi" w:cstheme="majorBidi"/>
+      <w:color w:val="2F5496" w:themeColor="accent1" w:themeShade="BF"/>
+      <w:sz w:val="32"/>
+      <w:szCs w:val="32"/>
+    </w:rPr>
+  </w:style>
+  <w:style w:type="character" w:customStyle="1" w:styleId="Ttulo2Car">
+    <w:name w:val="Título 2 Car"/>
+    <w:basedOn w:val="Fuentedeprrafopredeter"/>
+    <w:link w:val="Ttulo2"/>
+    <w:uiPriority w:val="9"/>
+    <w:rsid w:val="00494FD6"/>
+    <w:rPr>
+      <w:rFonts w:asciiTheme="majorHAnsi" w:eastAsiaTheme="majorEastAsia" w:hAnsiTheme="majorHAnsi" w:cstheme="majorBidi"/>
+      <w:color w:val="2F5496" w:themeColor="accent1" w:themeShade="BF"/>
+      <w:sz w:val="26"/>
+      <w:szCs w:val="26"/>
+    </w:rPr>
+  </w:style>
+  <w:style w:type="character" w:customStyle="1" w:styleId="Ttulo3Car">
+    <w:name w:val="Título 3 Car"/>
+    <w:basedOn w:val="Fuentedeprrafopredeter"/>
+    <w:link w:val="Ttulo3"/>
+    <w:uiPriority w:val="9"/>
+    <w:rsid w:val="00494FD6"/>
+    <w:rPr>
+      <w:rFonts w:asciiTheme="majorHAnsi" w:eastAsiaTheme="majorEastAsia" w:hAnsiTheme="majorHAnsi" w:cstheme="majorBidi"/>
+      <w:color w:val="1F3763" w:themeColor="accent1" w:themeShade="7F"/>
+      <w:sz w:val="24"/>
+      <w:szCs w:val="24"/>
+    </w:rPr>
+  </w:style>
+  <w:style w:type="paragraph" w:styleId="TtuloTDC">
+    <w:name w:val="TOC Heading"/>
+    <w:basedOn w:val="Ttulo1"/>
+    <w:next w:val="Normal"/>
+    <w:uiPriority w:val="39"/>
+    <w:unhideWhenUsed/>
+    <w:qFormat/>
+    <w:rsid w:val="005071AC"/>
+    <w:pPr>
+      <w:outlineLvl w:val="9"/>
+    </w:pPr>
+    <w:rPr>
+      <w:lang w:val="en-GB" w:eastAsia="en-GB"/>
+    </w:rPr>
+  </w:style>
+  <w:style w:type="paragraph" w:styleId="TDC1">
+    <w:name w:val="toc 1"/>
+    <w:basedOn w:val="Normal"/>
+    <w:next w:val="Normal"/>
+    <w:autoRedefine/>
+    <w:uiPriority w:val="39"/>
+    <w:unhideWhenUsed/>
+    <w:rsid w:val="005071AC"/>
+    <w:pPr>
+      <w:spacing w:after="100"/>
+    </w:pPr>
+  </w:style>
+  <w:style w:type="paragraph" w:styleId="TDC2">
+    <w:name w:val="toc 2"/>
+    <w:basedOn w:val="Normal"/>
+    <w:next w:val="Normal"/>
+    <w:autoRedefine/>
+    <w:uiPriority w:val="39"/>
+    <w:unhideWhenUsed/>
+    <w:rsid w:val="005071AC"/>
+    <w:pPr>
+      <w:spacing w:after="100"/>
+      <w:ind w:left="220"/>
+    </w:pPr>
+  </w:style>
+  <w:style w:type="paragraph" w:styleId="TDC3">
+    <w:name w:val="toc 3"/>
+    <w:basedOn w:val="Normal"/>
+    <w:next w:val="Normal"/>
+    <w:autoRedefine/>
+    <w:uiPriority w:val="39"/>
+    <w:unhideWhenUsed/>
+    <w:rsid w:val="005071AC"/>
+    <w:pPr>
+      <w:spacing w:after="100"/>
+      <w:ind w:left="440"/>
+    </w:pPr>
+  </w:style>
+  <w:style w:type="paragraph" w:styleId="Encabezado">
+    <w:name w:val="header"/>
+    <w:basedOn w:val="Normal"/>
+    <w:link w:val="EncabezadoCar"/>
+    <w:uiPriority w:val="99"/>
+    <w:unhideWhenUsed/>
+    <w:rsid w:val="00C75F8F"/>
+    <w:pPr>
+      <w:tabs>
+        <w:tab w:val="center" w:pos="4513"/>
+        <w:tab w:val="right" w:pos="9026"/>
+      </w:tabs>
+      <w:spacing w:after="0" w:line="240" w:lineRule="auto"/>
+    </w:pPr>
+  </w:style>
+  <w:style w:type="character" w:customStyle="1" w:styleId="EncabezadoCar">
+    <w:name w:val="Encabezado Car"/>
+    <w:basedOn w:val="Fuentedeprrafopredeter"/>
+    <w:link w:val="Encabezado"/>
+    <w:uiPriority w:val="99"/>
+    <w:rsid w:val="00C75F8F"/>
+  </w:style>
+  <w:style w:type="paragraph" w:styleId="Piedepgina">
+    <w:name w:val="footer"/>
+    <w:basedOn w:val="Normal"/>
+    <w:link w:val="PiedepginaCar"/>
+    <w:uiPriority w:val="99"/>
+    <w:unhideWhenUsed/>
+    <w:rsid w:val="00C75F8F"/>
+    <w:pPr>
+      <w:tabs>
+        <w:tab w:val="center" w:pos="4513"/>
+        <w:tab w:val="right" w:pos="9026"/>
+      </w:tabs>
+      <w:spacing w:after="0" w:line="240" w:lineRule="auto"/>
+    </w:pPr>
+  </w:style>
+  <w:style w:type="character" w:customStyle="1" w:styleId="PiedepginaCar">
+    <w:name w:val="Pie de página Car"/>
+    <w:basedOn w:val="Fuentedeprrafopredeter"/>
+    <w:link w:val="Piedepgina"/>
+    <w:uiPriority w:val="99"/>
+    <w:rsid w:val="00C75F8F"/>
   </w:style>
 </w:styles>
 </file>
@@ -2677,4 +5656,16 @@
     </a:ext>
   </a:extLst>
 </a:theme>
+</file>
+
+<file path=customXml/item1.xml><?xml version="1.0" encoding="utf-8"?>
+<b:Sources xmlns:b="http://schemas.openxmlformats.org/officeDocument/2006/bibliography" xmlns="http://schemas.openxmlformats.org/officeDocument/2006/bibliography" SelectedStyle="\APASixthEditionOfficeOnline.xsl" StyleName="APA" Version="6"/>
+</file>
+
+<file path=customXml/itemProps1.xml><?xml version="1.0" encoding="utf-8"?>
+<ds:datastoreItem xmlns:ds="http://schemas.openxmlformats.org/officeDocument/2006/customXml" ds:itemID="{71DD476D-7DBE-433C-B4D9-DD3FFB3EE400}">
+  <ds:schemaRefs>
+    <ds:schemaRef ds:uri="http://schemas.openxmlformats.org/officeDocument/2006/bibliography"/>
+  </ds:schemaRefs>
+</ds:datastoreItem>
 </file>
</xml_diff>